<commit_message>
Ajustes fonavis 1er llamado 2019
</commit_message>
<xml_diff>
--- a/storage/fonavis/template/chrecibo.docx
+++ b/storage/fonavis/template/chrecibo.docx
@@ -1,6 +1,6 @@
 
 <file path=word/document.xml><?xml version="1.0" encoding="utf-8"?>
-<w:document xmlns:wpc="http://schemas.microsoft.com/office/word/2010/wordprocessingCanvas" xmlns:mc="http://schemas.openxmlformats.org/markup-compatibility/2006" xmlns:o="urn:schemas-microsoft-com:office:office" xmlns:r="http://schemas.openxmlformats.org/officeDocument/2006/relationships" xmlns:m="http://schemas.openxmlformats.org/officeDocument/2006/math" xmlns:v="urn:schemas-microsoft-com:vml" xmlns:wp14="http://schemas.microsoft.com/office/word/2010/wordprocessingDrawing" xmlns:wp="http://schemas.openxmlformats.org/drawingml/2006/wordprocessingDrawing" xmlns:w10="urn:schemas-microsoft-com:office:word" xmlns:w="http://schemas.openxmlformats.org/wordprocessingml/2006/main" xmlns:w14="http://schemas.microsoft.com/office/word/2010/wordml" xmlns:wpg="http://schemas.microsoft.com/office/word/2010/wordprocessingGroup" xmlns:wpi="http://schemas.microsoft.com/office/word/2010/wordprocessingInk" xmlns:wne="http://schemas.microsoft.com/office/word/2006/wordml" xmlns:wps="http://schemas.microsoft.com/office/word/2010/wordprocessingShape" mc:Ignorable="w14 wp14">
+<w:document xmlns:wpc="http://schemas.microsoft.com/office/word/2010/wordprocessingCanvas" xmlns:cx="http://schemas.microsoft.com/office/drawing/2014/chartex" xmlns:cx1="http://schemas.microsoft.com/office/drawing/2015/9/8/chartex" xmlns:cx2="http://schemas.microsoft.com/office/drawing/2015/10/21/chartex" xmlns:cx3="http://schemas.microsoft.com/office/drawing/2016/5/9/chartex" xmlns:cx4="http://schemas.microsoft.com/office/drawing/2016/5/10/chartex" xmlns:cx5="http://schemas.microsoft.com/office/drawing/2016/5/11/chartex" xmlns:cx6="http://schemas.microsoft.com/office/drawing/2016/5/12/chartex" xmlns:cx7="http://schemas.microsoft.com/office/drawing/2016/5/13/chartex" xmlns:cx8="http://schemas.microsoft.com/office/drawing/2016/5/14/chartex" xmlns:mc="http://schemas.openxmlformats.org/markup-compatibility/2006" xmlns:aink="http://schemas.microsoft.com/office/drawing/2016/ink" xmlns:am3d="http://schemas.microsoft.com/office/drawing/2017/model3d" xmlns:o="urn:schemas-microsoft-com:office:office" xmlns:r="http://schemas.openxmlformats.org/officeDocument/2006/relationships" xmlns:m="http://schemas.openxmlformats.org/officeDocument/2006/math" xmlns:v="urn:schemas-microsoft-com:vml" xmlns:wp14="http://schemas.microsoft.com/office/word/2010/wordprocessingDrawing" xmlns:wp="http://schemas.openxmlformats.org/drawingml/2006/wordprocessingDrawing" xmlns:w10="urn:schemas-microsoft-com:office:word" xmlns:w="http://schemas.openxmlformats.org/wordprocessingml/2006/main" xmlns:w14="http://schemas.microsoft.com/office/word/2010/wordml" xmlns:w15="http://schemas.microsoft.com/office/word/2012/wordml" xmlns:w16cid="http://schemas.microsoft.com/office/word/2016/wordml/cid" xmlns:w16se="http://schemas.microsoft.com/office/word/2015/wordml/symex" xmlns:wpg="http://schemas.microsoft.com/office/word/2010/wordprocessingGroup" xmlns:wpi="http://schemas.microsoft.com/office/word/2010/wordprocessingInk" xmlns:wne="http://schemas.microsoft.com/office/word/2006/wordml" xmlns:wps="http://schemas.microsoft.com/office/word/2010/wordprocessingShape" mc:Ignorable="w14 w15 w16se w16cid wp14">
   <w:body>
     <w:p>
       <w:pPr>
@@ -100,7 +100,18 @@
           <w:szCs w:val="24"/>
           <w:lang w:val="es-ES"/>
         </w:rPr>
-        <w:t>CAMPO25</w:t>
+        <w:t>CAMPO2</w:t>
+      </w:r>
+      <w:r>
+        <w:rPr>
+          <w:rFonts w:asciiTheme="majorHAnsi" w:eastAsia="Arial Unicode MS" w:hAnsiTheme="majorHAnsi" w:cs="Arial Unicode MS"/>
+          <w:b/>
+          <w:color w:val="000000"/>
+          <w:sz w:val="24"/>
+          <w:szCs w:val="24"/>
+          <w:lang w:val="es-ES"/>
+        </w:rPr>
+        <w:t>3</w:t>
       </w:r>
       <w:r>
         <w:rPr>
@@ -168,8 +179,21 @@
           <w:szCs w:val="24"/>
           <w:lang w:val="es-ES"/>
         </w:rPr>
-        <w:t>CAMPO23</w:t>
-      </w:r>
+        <w:t>CAMPO2</w:t>
+      </w:r>
+      <w:r>
+        <w:rPr>
+          <w:rFonts w:asciiTheme="majorHAnsi" w:eastAsia="Arial Unicode MS" w:hAnsiTheme="majorHAnsi" w:cs="Arial Unicode MS"/>
+          <w:b/>
+          <w:color w:val="000000"/>
+          <w:sz w:val="24"/>
+          <w:szCs w:val="24"/>
+          <w:lang w:val="es-ES"/>
+        </w:rPr>
+        <w:t>5</w:t>
+      </w:r>
+      <w:bookmarkStart w:id="0" w:name="_GoBack"/>
+      <w:bookmarkEnd w:id="0"/>
       <w:r>
         <w:rPr>
           <w:rFonts w:asciiTheme="majorHAnsi" w:eastAsia="Arial Unicode MS" w:hAnsiTheme="majorHAnsi" w:cs="Arial Unicode MS"/>
@@ -341,6 +365,12 @@
         <w:rPr>
           <w:rFonts w:asciiTheme="majorHAnsi" w:eastAsia="Arial Unicode MS" w:hAnsiTheme="majorHAnsi" w:cs="Arial Unicode MS"/>
         </w:rPr>
+        <w:t>, ha/n sido beneficiado/s</w:t>
+      </w:r>
+      <w:r>
+        <w:rPr>
+          <w:rFonts w:asciiTheme="majorHAnsi" w:eastAsia="Arial Unicode MS" w:hAnsiTheme="majorHAnsi" w:cs="Arial Unicode MS"/>
+        </w:rPr>
         <w:t xml:space="preserve"> en la selección correspondiente al Llamado de Postulación Nº </w:t>
       </w:r>
       <w:r>
@@ -525,8 +555,7 @@
         <w:spacing w:before="100" w:after="100" w:line="276" w:lineRule="auto"/>
         <w:jc w:val="both"/>
         <w:rPr>
-          <w:rFonts w:eastAsia="Arial Unicode MS" w:cstheme="minorHAnsi"/>
-          <w:b/>
+          <w:rFonts w:asciiTheme="majorHAnsi" w:eastAsia="Arial Unicode MS" w:hAnsiTheme="majorHAnsi" w:cs="Arial Unicode MS"/>
         </w:rPr>
       </w:pPr>
       <w:r>
@@ -567,114 +596,67 @@
       </w:r>
       <w:r>
         <w:rPr>
-          <w:rFonts w:eastAsia="Arial Unicode MS" w:cstheme="minorHAnsi"/>
-        </w:rPr>
-        <w:t>CAMPO21</w:t>
-      </w:r>
-      <w:r>
-        <w:rPr>
-          <w:rFonts w:eastAsia="Arial Unicode MS" w:cstheme="minorHAnsi"/>
-        </w:rPr>
-        <w:t>}</w:t>
-      </w:r>
-      <w:r>
-        <w:rPr>
-          <w:rFonts w:eastAsia="Arial Unicode MS" w:cstheme="minorHAnsi"/>
-        </w:rPr>
-        <w:t xml:space="preserve"> Unidades de Salario Mínimo (USM).</w:t>
+          <w:rFonts w:asciiTheme="majorHAnsi" w:eastAsia="Arial Unicode MS" w:hAnsiTheme="majorHAnsi" w:cs="Arial Unicode MS"/>
+        </w:rPr>
+        <w:t>CAMPO21} Unidades de Salario Mínimo (USM).</w:t>
       </w:r>
     </w:p>
     <w:p>
       <w:pPr>
-        <w:spacing w:line="276" w:lineRule="auto"/>
+        <w:spacing w:before="100" w:after="100" w:line="276" w:lineRule="auto"/>
         <w:jc w:val="both"/>
         <w:rPr>
-          <w:rFonts w:eastAsia="Arial Unicode MS" w:cstheme="minorHAnsi"/>
-          <w:b/>
+          <w:rFonts w:asciiTheme="majorHAnsi" w:eastAsia="Arial Unicode MS" w:hAnsiTheme="majorHAnsi" w:cs="Arial Unicode MS"/>
         </w:rPr>
       </w:pPr>
       <w:r>
         <w:rPr>
-          <w:rFonts w:eastAsia="Arial Unicode MS" w:cstheme="minorHAnsi"/>
-        </w:rPr>
-        <w:t>${</w:t>
-      </w:r>
-      <w:r>
-        <w:rPr>
-          <w:rFonts w:eastAsia="Arial Unicode MS" w:cstheme="minorHAnsi"/>
-        </w:rPr>
-        <w:t>CAMPO27</w:t>
-      </w:r>
-      <w:r>
-        <w:rPr>
-          <w:rFonts w:eastAsia="Arial Unicode MS" w:cstheme="minorHAnsi"/>
-        </w:rPr>
-        <w:t>}</w:t>
+          <w:rFonts w:asciiTheme="majorHAnsi" w:eastAsia="Arial Unicode MS" w:hAnsiTheme="majorHAnsi" w:cs="Arial Unicode MS"/>
+        </w:rPr>
+        <w:t>${CAMPO27}</w:t>
       </w:r>
     </w:p>
     <w:p>
       <w:pPr>
-        <w:spacing w:line="276" w:lineRule="auto"/>
+        <w:spacing w:before="100" w:after="100" w:line="276" w:lineRule="auto"/>
         <w:jc w:val="both"/>
         <w:rPr>
-          <w:rFonts w:eastAsia="Arial Unicode MS" w:cstheme="minorHAnsi"/>
+          <w:rFonts w:asciiTheme="majorHAnsi" w:eastAsia="Arial Unicode MS" w:hAnsiTheme="majorHAnsi" w:cs="Arial Unicode MS"/>
         </w:rPr>
       </w:pPr>
       <w:r>
         <w:rPr>
-          <w:rFonts w:eastAsia="Arial Unicode MS" w:cstheme="minorHAnsi"/>
-        </w:rPr>
-        <w:t>${</w:t>
-      </w:r>
-      <w:r>
-        <w:rPr>
-          <w:rFonts w:eastAsia="Arial Unicode MS" w:cstheme="minorHAnsi"/>
-        </w:rPr>
-        <w:t>CAMPO57</w:t>
-      </w:r>
-      <w:r>
-        <w:rPr>
-          <w:rFonts w:eastAsia="Arial Unicode MS" w:cstheme="minorHAnsi"/>
-        </w:rPr>
-        <w:t>}</w:t>
+          <w:rFonts w:asciiTheme="majorHAnsi" w:eastAsia="Arial Unicode MS" w:hAnsiTheme="majorHAnsi" w:cs="Arial Unicode MS"/>
+        </w:rPr>
+        <w:t>${CAMPO57}</w:t>
       </w:r>
     </w:p>
     <w:p>
       <w:pPr>
-        <w:spacing w:line="276" w:lineRule="auto"/>
+        <w:spacing w:before="100" w:after="100" w:line="276" w:lineRule="auto"/>
         <w:jc w:val="both"/>
         <w:rPr>
-          <w:rFonts w:eastAsia="Arial Unicode MS" w:cstheme="minorHAnsi"/>
-          <w:b/>
+          <w:rFonts w:asciiTheme="majorHAnsi" w:eastAsia="Arial Unicode MS" w:hAnsiTheme="majorHAnsi" w:cs="Arial Unicode MS"/>
         </w:rPr>
       </w:pPr>
       <w:r>
         <w:rPr>
-          <w:rFonts w:eastAsia="Arial Unicode MS" w:cstheme="minorHAnsi"/>
-        </w:rPr>
-        <w:t>${</w:t>
-      </w:r>
-      <w:r>
-        <w:rPr>
-          <w:rFonts w:eastAsia="Arial Unicode MS" w:cstheme="minorHAnsi"/>
-        </w:rPr>
-        <w:t>CAMPO35</w:t>
-      </w:r>
-      <w:r>
-        <w:rPr>
-          <w:rFonts w:eastAsia="Arial Unicode MS" w:cstheme="minorHAnsi"/>
-        </w:rPr>
-        <w:t>}</w:t>
-      </w:r>
-      <w:r>
-        <w:t xml:space="preserve">                                       </w:t>
+          <w:rFonts w:asciiTheme="majorHAnsi" w:eastAsia="Arial Unicode MS" w:hAnsiTheme="majorHAnsi" w:cs="Arial Unicode MS"/>
+        </w:rPr>
+        <w:t xml:space="preserve">${CAMPO35}                                       </w:t>
       </w:r>
     </w:p>
     <w:p>
-      <w:r>
-        <w:rPr>
-          <w:noProof/>
-          <w:lang w:val="es-MX" w:eastAsia="es-MX"/>
+      <w:pPr>
+        <w:spacing w:before="100" w:after="100" w:line="276" w:lineRule="auto"/>
+        <w:jc w:val="both"/>
+        <w:rPr>
+          <w:rFonts w:asciiTheme="majorHAnsi" w:eastAsia="Arial Unicode MS" w:hAnsiTheme="majorHAnsi" w:cs="Arial Unicode MS"/>
+        </w:rPr>
+      </w:pPr>
+      <w:r>
+        <w:rPr>
+          <w:rFonts w:asciiTheme="majorHAnsi" w:eastAsia="Arial Unicode MS" w:hAnsiTheme="majorHAnsi" w:cs="Arial Unicode MS"/>
         </w:rPr>
         <w:drawing>
           <wp:anchor distT="0" distB="0" distL="114300" distR="114300" simplePos="0" relativeHeight="251659264" behindDoc="0" locked="0" layoutInCell="1" allowOverlap="1" wp14:anchorId="66BA46C7" wp14:editId="133A4093">
@@ -700,7 +682,7 @@
                     <pic:cNvPicPr/>
                   </pic:nvPicPr>
                   <pic:blipFill>
-                    <a:blip r:embed="rId7" cstate="print">
+                    <a:blip r:embed="rId6" cstate="print">
                       <a:extLst>
                         <a:ext uri="{28A0092B-C50C-407E-A947-70E740481C1C}">
                           <a14:useLocalDpi xmlns:a14="http://schemas.microsoft.com/office/drawing/2010/main" val="0"/>
@@ -732,23 +714,31 @@
           </wp:anchor>
         </w:drawing>
       </w:r>
-      <w:bookmarkStart w:id="0" w:name="_GoBack"/>
-      <w:bookmarkEnd w:id="0"/>
     </w:p>
     <w:p>
-      <w:r>
-        <w:rPr>
-          <w:rFonts w:eastAsia="Arial Unicode MS" w:cstheme="minorHAnsi"/>
+      <w:pPr>
+        <w:spacing w:before="100" w:after="100" w:line="276" w:lineRule="auto"/>
+        <w:jc w:val="both"/>
+        <w:rPr>
+          <w:rFonts w:asciiTheme="majorHAnsi" w:eastAsia="Arial Unicode MS" w:hAnsiTheme="majorHAnsi" w:cs="Arial Unicode MS"/>
+        </w:rPr>
+      </w:pPr>
+      <w:r>
+        <w:rPr>
+          <w:rFonts w:asciiTheme="majorHAnsi" w:eastAsia="Arial Unicode MS" w:hAnsiTheme="majorHAnsi" w:cs="Arial Unicode MS"/>
         </w:rPr>
         <w:t>${IMAGEN}</w:t>
       </w:r>
       <w:r>
+        <w:rPr>
+          <w:rFonts w:asciiTheme="majorHAnsi" w:eastAsia="Arial Unicode MS" w:hAnsiTheme="majorHAnsi" w:cs="Arial Unicode MS"/>
+        </w:rPr>
         <w:t xml:space="preserve"> </w:t>
       </w:r>
     </w:p>
     <w:sectPr>
-      <w:headerReference w:type="default" r:id="rId8"/>
-      <w:footerReference w:type="default" r:id="rId9"/>
+      <w:headerReference w:type="default" r:id="rId7"/>
+      <w:footerReference w:type="default" r:id="rId8"/>
       <w:pgSz w:w="12240" w:h="15840"/>
       <w:pgMar w:top="1417" w:right="1701" w:bottom="1417" w:left="1701" w:header="708" w:footer="708" w:gutter="0"/>
       <w:cols w:space="708"/>
@@ -759,7 +749,7 @@
 </file>
 
 <file path=word/endnotes.xml><?xml version="1.0" encoding="utf-8"?>
-<w:endnotes xmlns:wpc="http://schemas.microsoft.com/office/word/2010/wordprocessingCanvas" xmlns:mc="http://schemas.openxmlformats.org/markup-compatibility/2006" xmlns:o="urn:schemas-microsoft-com:office:office" xmlns:r="http://schemas.openxmlformats.org/officeDocument/2006/relationships" xmlns:m="http://schemas.openxmlformats.org/officeDocument/2006/math" xmlns:v="urn:schemas-microsoft-com:vml" xmlns:wp14="http://schemas.microsoft.com/office/word/2010/wordprocessingDrawing" xmlns:wp="http://schemas.openxmlformats.org/drawingml/2006/wordprocessingDrawing" xmlns:w10="urn:schemas-microsoft-com:office:word" xmlns:w="http://schemas.openxmlformats.org/wordprocessingml/2006/main" xmlns:w14="http://schemas.microsoft.com/office/word/2010/wordml" xmlns:wpg="http://schemas.microsoft.com/office/word/2010/wordprocessingGroup" xmlns:wpi="http://schemas.microsoft.com/office/word/2010/wordprocessingInk" xmlns:wne="http://schemas.microsoft.com/office/word/2006/wordml" xmlns:wps="http://schemas.microsoft.com/office/word/2010/wordprocessingShape" mc:Ignorable="w14 wp14">
+<w:endnotes xmlns:wpc="http://schemas.microsoft.com/office/word/2010/wordprocessingCanvas" xmlns:cx="http://schemas.microsoft.com/office/drawing/2014/chartex" xmlns:cx1="http://schemas.microsoft.com/office/drawing/2015/9/8/chartex" xmlns:cx2="http://schemas.microsoft.com/office/drawing/2015/10/21/chartex" xmlns:cx3="http://schemas.microsoft.com/office/drawing/2016/5/9/chartex" xmlns:cx4="http://schemas.microsoft.com/office/drawing/2016/5/10/chartex" xmlns:cx5="http://schemas.microsoft.com/office/drawing/2016/5/11/chartex" xmlns:cx6="http://schemas.microsoft.com/office/drawing/2016/5/12/chartex" xmlns:cx7="http://schemas.microsoft.com/office/drawing/2016/5/13/chartex" xmlns:cx8="http://schemas.microsoft.com/office/drawing/2016/5/14/chartex" xmlns:mc="http://schemas.openxmlformats.org/markup-compatibility/2006" xmlns:aink="http://schemas.microsoft.com/office/drawing/2016/ink" xmlns:am3d="http://schemas.microsoft.com/office/drawing/2017/model3d" xmlns:o="urn:schemas-microsoft-com:office:office" xmlns:r="http://schemas.openxmlformats.org/officeDocument/2006/relationships" xmlns:m="http://schemas.openxmlformats.org/officeDocument/2006/math" xmlns:v="urn:schemas-microsoft-com:vml" xmlns:wp14="http://schemas.microsoft.com/office/word/2010/wordprocessingDrawing" xmlns:wp="http://schemas.openxmlformats.org/drawingml/2006/wordprocessingDrawing" xmlns:w10="urn:schemas-microsoft-com:office:word" xmlns:w="http://schemas.openxmlformats.org/wordprocessingml/2006/main" xmlns:w14="http://schemas.microsoft.com/office/word/2010/wordml" xmlns:w15="http://schemas.microsoft.com/office/word/2012/wordml" xmlns:w16cid="http://schemas.microsoft.com/office/word/2016/wordml/cid" xmlns:w16se="http://schemas.microsoft.com/office/word/2015/wordml/symex" xmlns:wpg="http://schemas.microsoft.com/office/word/2010/wordprocessingGroup" xmlns:wpi="http://schemas.microsoft.com/office/word/2010/wordprocessingInk" xmlns:wne="http://schemas.microsoft.com/office/word/2006/wordml" xmlns:wps="http://schemas.microsoft.com/office/word/2010/wordprocessingShape" mc:Ignorable="w14 w15 w16se w16cid wp14">
   <w:endnote w:type="separator" w:id="-1">
     <w:p>
       <w:pPr>
@@ -784,7 +774,7 @@
 </file>
 
 <file path=word/footer1.xml><?xml version="1.0" encoding="utf-8"?>
-<w:ftr xmlns:wpc="http://schemas.microsoft.com/office/word/2010/wordprocessingCanvas" xmlns:mc="http://schemas.openxmlformats.org/markup-compatibility/2006" xmlns:o="urn:schemas-microsoft-com:office:office" xmlns:r="http://schemas.openxmlformats.org/officeDocument/2006/relationships" xmlns:m="http://schemas.openxmlformats.org/officeDocument/2006/math" xmlns:v="urn:schemas-microsoft-com:vml" xmlns:wp14="http://schemas.microsoft.com/office/word/2010/wordprocessingDrawing" xmlns:wp="http://schemas.openxmlformats.org/drawingml/2006/wordprocessingDrawing" xmlns:w10="urn:schemas-microsoft-com:office:word" xmlns:w="http://schemas.openxmlformats.org/wordprocessingml/2006/main" xmlns:w14="http://schemas.microsoft.com/office/word/2010/wordml" xmlns:wpg="http://schemas.microsoft.com/office/word/2010/wordprocessingGroup" xmlns:wpi="http://schemas.microsoft.com/office/word/2010/wordprocessingInk" xmlns:wne="http://schemas.microsoft.com/office/word/2006/wordml" xmlns:wps="http://schemas.microsoft.com/office/word/2010/wordprocessingShape" mc:Ignorable="w14 wp14">
+<w:ftr xmlns:wpc="http://schemas.microsoft.com/office/word/2010/wordprocessingCanvas" xmlns:cx="http://schemas.microsoft.com/office/drawing/2014/chartex" xmlns:cx1="http://schemas.microsoft.com/office/drawing/2015/9/8/chartex" xmlns:cx2="http://schemas.microsoft.com/office/drawing/2015/10/21/chartex" xmlns:cx3="http://schemas.microsoft.com/office/drawing/2016/5/9/chartex" xmlns:cx4="http://schemas.microsoft.com/office/drawing/2016/5/10/chartex" xmlns:cx5="http://schemas.microsoft.com/office/drawing/2016/5/11/chartex" xmlns:cx6="http://schemas.microsoft.com/office/drawing/2016/5/12/chartex" xmlns:cx7="http://schemas.microsoft.com/office/drawing/2016/5/13/chartex" xmlns:cx8="http://schemas.microsoft.com/office/drawing/2016/5/14/chartex" xmlns:mc="http://schemas.openxmlformats.org/markup-compatibility/2006" xmlns:aink="http://schemas.microsoft.com/office/drawing/2016/ink" xmlns:am3d="http://schemas.microsoft.com/office/drawing/2017/model3d" xmlns:o="urn:schemas-microsoft-com:office:office" xmlns:r="http://schemas.openxmlformats.org/officeDocument/2006/relationships" xmlns:m="http://schemas.openxmlformats.org/officeDocument/2006/math" xmlns:v="urn:schemas-microsoft-com:vml" xmlns:wp14="http://schemas.microsoft.com/office/word/2010/wordprocessingDrawing" xmlns:wp="http://schemas.openxmlformats.org/drawingml/2006/wordprocessingDrawing" xmlns:w10="urn:schemas-microsoft-com:office:word" xmlns:w="http://schemas.openxmlformats.org/wordprocessingml/2006/main" xmlns:w14="http://schemas.microsoft.com/office/word/2010/wordml" xmlns:w15="http://schemas.microsoft.com/office/word/2012/wordml" xmlns:w16cid="http://schemas.microsoft.com/office/word/2016/wordml/cid" xmlns:w16se="http://schemas.microsoft.com/office/word/2015/wordml/symex" xmlns:wpg="http://schemas.microsoft.com/office/word/2010/wordprocessingGroup" xmlns:wpi="http://schemas.microsoft.com/office/word/2010/wordprocessingInk" xmlns:wne="http://schemas.microsoft.com/office/word/2006/wordml" xmlns:wps="http://schemas.microsoft.com/office/word/2010/wordprocessingShape" mc:Ignorable="w14 w15 w16se w16cid wp14">
   <w:p>
     <w:pPr>
       <w:pStyle w:val="Piedepgina"/>
@@ -855,7 +845,7 @@
 </file>
 
 <file path=word/footnotes.xml><?xml version="1.0" encoding="utf-8"?>
-<w:footnotes xmlns:wpc="http://schemas.microsoft.com/office/word/2010/wordprocessingCanvas" xmlns:mc="http://schemas.openxmlformats.org/markup-compatibility/2006" xmlns:o="urn:schemas-microsoft-com:office:office" xmlns:r="http://schemas.openxmlformats.org/officeDocument/2006/relationships" xmlns:m="http://schemas.openxmlformats.org/officeDocument/2006/math" xmlns:v="urn:schemas-microsoft-com:vml" xmlns:wp14="http://schemas.microsoft.com/office/word/2010/wordprocessingDrawing" xmlns:wp="http://schemas.openxmlformats.org/drawingml/2006/wordprocessingDrawing" xmlns:w10="urn:schemas-microsoft-com:office:word" xmlns:w="http://schemas.openxmlformats.org/wordprocessingml/2006/main" xmlns:w14="http://schemas.microsoft.com/office/word/2010/wordml" xmlns:wpg="http://schemas.microsoft.com/office/word/2010/wordprocessingGroup" xmlns:wpi="http://schemas.microsoft.com/office/word/2010/wordprocessingInk" xmlns:wne="http://schemas.microsoft.com/office/word/2006/wordml" xmlns:wps="http://schemas.microsoft.com/office/word/2010/wordprocessingShape" mc:Ignorable="w14 wp14">
+<w:footnotes xmlns:wpc="http://schemas.microsoft.com/office/word/2010/wordprocessingCanvas" xmlns:cx="http://schemas.microsoft.com/office/drawing/2014/chartex" xmlns:cx1="http://schemas.microsoft.com/office/drawing/2015/9/8/chartex" xmlns:cx2="http://schemas.microsoft.com/office/drawing/2015/10/21/chartex" xmlns:cx3="http://schemas.microsoft.com/office/drawing/2016/5/9/chartex" xmlns:cx4="http://schemas.microsoft.com/office/drawing/2016/5/10/chartex" xmlns:cx5="http://schemas.microsoft.com/office/drawing/2016/5/11/chartex" xmlns:cx6="http://schemas.microsoft.com/office/drawing/2016/5/12/chartex" xmlns:cx7="http://schemas.microsoft.com/office/drawing/2016/5/13/chartex" xmlns:cx8="http://schemas.microsoft.com/office/drawing/2016/5/14/chartex" xmlns:mc="http://schemas.openxmlformats.org/markup-compatibility/2006" xmlns:aink="http://schemas.microsoft.com/office/drawing/2016/ink" xmlns:am3d="http://schemas.microsoft.com/office/drawing/2017/model3d" xmlns:o="urn:schemas-microsoft-com:office:office" xmlns:r="http://schemas.openxmlformats.org/officeDocument/2006/relationships" xmlns:m="http://schemas.openxmlformats.org/officeDocument/2006/math" xmlns:v="urn:schemas-microsoft-com:vml" xmlns:wp14="http://schemas.microsoft.com/office/word/2010/wordprocessingDrawing" xmlns:wp="http://schemas.openxmlformats.org/drawingml/2006/wordprocessingDrawing" xmlns:w10="urn:schemas-microsoft-com:office:word" xmlns:w="http://schemas.openxmlformats.org/wordprocessingml/2006/main" xmlns:w14="http://schemas.microsoft.com/office/word/2010/wordml" xmlns:w15="http://schemas.microsoft.com/office/word/2012/wordml" xmlns:w16cid="http://schemas.microsoft.com/office/word/2016/wordml/cid" xmlns:w16se="http://schemas.microsoft.com/office/word/2015/wordml/symex" xmlns:wpg="http://schemas.microsoft.com/office/word/2010/wordprocessingGroup" xmlns:wpi="http://schemas.microsoft.com/office/word/2010/wordprocessingInk" xmlns:wne="http://schemas.microsoft.com/office/word/2006/wordml" xmlns:wps="http://schemas.microsoft.com/office/word/2010/wordprocessingShape" mc:Ignorable="w14 w15 w16se w16cid wp14">
   <w:footnote w:type="separator" w:id="-1">
     <w:p>
       <w:pPr>
@@ -880,7 +870,7 @@
 </file>
 
 <file path=word/header1.xml><?xml version="1.0" encoding="utf-8"?>
-<w:hdr xmlns:wpc="http://schemas.microsoft.com/office/word/2010/wordprocessingCanvas" xmlns:mc="http://schemas.openxmlformats.org/markup-compatibility/2006" xmlns:o="urn:schemas-microsoft-com:office:office" xmlns:r="http://schemas.openxmlformats.org/officeDocument/2006/relationships" xmlns:m="http://schemas.openxmlformats.org/officeDocument/2006/math" xmlns:v="urn:schemas-microsoft-com:vml" xmlns:wp14="http://schemas.microsoft.com/office/word/2010/wordprocessingDrawing" xmlns:wp="http://schemas.openxmlformats.org/drawingml/2006/wordprocessingDrawing" xmlns:w10="urn:schemas-microsoft-com:office:word" xmlns:w="http://schemas.openxmlformats.org/wordprocessingml/2006/main" xmlns:w14="http://schemas.microsoft.com/office/word/2010/wordml" xmlns:wpg="http://schemas.microsoft.com/office/word/2010/wordprocessingGroup" xmlns:wpi="http://schemas.microsoft.com/office/word/2010/wordprocessingInk" xmlns:wne="http://schemas.microsoft.com/office/word/2006/wordml" xmlns:wps="http://schemas.microsoft.com/office/word/2010/wordprocessingShape" mc:Ignorable="w14 wp14">
+<w:hdr xmlns:wpc="http://schemas.microsoft.com/office/word/2010/wordprocessingCanvas" xmlns:cx="http://schemas.microsoft.com/office/drawing/2014/chartex" xmlns:cx1="http://schemas.microsoft.com/office/drawing/2015/9/8/chartex" xmlns:cx2="http://schemas.microsoft.com/office/drawing/2015/10/21/chartex" xmlns:cx3="http://schemas.microsoft.com/office/drawing/2016/5/9/chartex" xmlns:cx4="http://schemas.microsoft.com/office/drawing/2016/5/10/chartex" xmlns:cx5="http://schemas.microsoft.com/office/drawing/2016/5/11/chartex" xmlns:cx6="http://schemas.microsoft.com/office/drawing/2016/5/12/chartex" xmlns:cx7="http://schemas.microsoft.com/office/drawing/2016/5/13/chartex" xmlns:cx8="http://schemas.microsoft.com/office/drawing/2016/5/14/chartex" xmlns:mc="http://schemas.openxmlformats.org/markup-compatibility/2006" xmlns:aink="http://schemas.microsoft.com/office/drawing/2016/ink" xmlns:am3d="http://schemas.microsoft.com/office/drawing/2017/model3d" xmlns:o="urn:schemas-microsoft-com:office:office" xmlns:r="http://schemas.openxmlformats.org/officeDocument/2006/relationships" xmlns:m="http://schemas.openxmlformats.org/officeDocument/2006/math" xmlns:v="urn:schemas-microsoft-com:vml" xmlns:wp14="http://schemas.microsoft.com/office/word/2010/wordprocessingDrawing" xmlns:wp="http://schemas.openxmlformats.org/drawingml/2006/wordprocessingDrawing" xmlns:w10="urn:schemas-microsoft-com:office:word" xmlns:w="http://schemas.openxmlformats.org/wordprocessingml/2006/main" xmlns:w14="http://schemas.microsoft.com/office/word/2010/wordml" xmlns:w15="http://schemas.microsoft.com/office/word/2012/wordml" xmlns:w16cid="http://schemas.microsoft.com/office/word/2016/wordml/cid" xmlns:w16se="http://schemas.microsoft.com/office/word/2015/wordml/symex" xmlns:wpg="http://schemas.microsoft.com/office/word/2010/wordprocessingGroup" xmlns:wpi="http://schemas.microsoft.com/office/word/2010/wordprocessingInk" xmlns:wne="http://schemas.microsoft.com/office/word/2006/wordml" xmlns:wps="http://schemas.microsoft.com/office/word/2010/wordprocessingShape" mc:Ignorable="w14 w15 w16se w16cid wp14">
   <w:p>
     <w:pPr>
       <w:pStyle w:val="Encabezado"/>
@@ -960,7 +950,7 @@
 </file>
 
 <file path=word/styles.xml><?xml version="1.0" encoding="utf-8"?>
-<w:styles xmlns:mc="http://schemas.openxmlformats.org/markup-compatibility/2006" xmlns:r="http://schemas.openxmlformats.org/officeDocument/2006/relationships" xmlns:w="http://schemas.openxmlformats.org/wordprocessingml/2006/main" xmlns:w14="http://schemas.microsoft.com/office/word/2010/wordml" mc:Ignorable="w14">
+<w:styles xmlns:mc="http://schemas.openxmlformats.org/markup-compatibility/2006" xmlns:r="http://schemas.openxmlformats.org/officeDocument/2006/relationships" xmlns:w="http://schemas.openxmlformats.org/wordprocessingml/2006/main" xmlns:w14="http://schemas.microsoft.com/office/word/2010/wordml" xmlns:w15="http://schemas.microsoft.com/office/word/2012/wordml" xmlns:w16cid="http://schemas.microsoft.com/office/word/2016/wordml/cid" xmlns:w16se="http://schemas.microsoft.com/office/word/2015/wordml/symex" mc:Ignorable="w14 w15 w16se w16cid">
   <w:docDefaults>
     <w:rPrDefault>
       <w:rPr>
@@ -976,439 +966,382 @@
       </w:pPr>
     </w:pPrDefault>
   </w:docDefaults>
-  <w:latentStyles w:defLockedState="0" w:defUIPriority="99" w:defSemiHidden="1" w:defUnhideWhenUsed="1" w:defQFormat="0" w:count="267">
-    <w:lsdException w:name="Normal" w:semiHidden="0" w:uiPriority="0" w:unhideWhenUsed="0" w:qFormat="1"/>
-    <w:lsdException w:name="heading 1" w:semiHidden="0" w:uiPriority="9" w:unhideWhenUsed="0" w:qFormat="1"/>
-    <w:lsdException w:name="heading 2" w:uiPriority="9" w:qFormat="1"/>
-    <w:lsdException w:name="heading 3" w:uiPriority="9" w:qFormat="1"/>
-    <w:lsdException w:name="heading 4" w:uiPriority="9" w:qFormat="1"/>
-    <w:lsdException w:name="heading 5" w:uiPriority="9" w:qFormat="1"/>
-    <w:lsdException w:name="heading 6" w:uiPriority="9" w:qFormat="1"/>
-    <w:lsdException w:name="heading 7" w:uiPriority="9" w:qFormat="1"/>
-    <w:lsdException w:name="heading 8" w:uiPriority="9" w:qFormat="1"/>
-    <w:lsdException w:name="heading 9" w:uiPriority="9" w:qFormat="1"/>
-    <w:lsdException w:name="toc 1" w:uiPriority="39"/>
-    <w:lsdException w:name="toc 2" w:uiPriority="39"/>
-    <w:lsdException w:name="toc 3" w:uiPriority="39"/>
-    <w:lsdException w:name="toc 4" w:uiPriority="39"/>
-    <w:lsdException w:name="toc 5" w:uiPriority="39"/>
-    <w:lsdException w:name="toc 6" w:uiPriority="39"/>
-    <w:lsdException w:name="toc 7" w:uiPriority="39"/>
-    <w:lsdException w:name="toc 8" w:uiPriority="39"/>
-    <w:lsdException w:name="toc 9" w:uiPriority="39"/>
-    <w:lsdException w:name="caption" w:uiPriority="35" w:qFormat="1"/>
-    <w:lsdException w:name="Title" w:semiHidden="0" w:uiPriority="10" w:unhideWhenUsed="0" w:qFormat="1"/>
-    <w:lsdException w:name="Default Paragraph Font" w:uiPriority="1"/>
-    <w:lsdException w:name="Subtitle" w:semiHidden="0" w:uiPriority="11" w:unhideWhenUsed="0" w:qFormat="1"/>
-    <w:lsdException w:name="Strong" w:semiHidden="0" w:uiPriority="22" w:unhideWhenUsed="0" w:qFormat="1"/>
-    <w:lsdException w:name="Emphasis" w:semiHidden="0" w:uiPriority="20" w:unhideWhenUsed="0" w:qFormat="1"/>
-    <w:lsdException w:name="Table Grid" w:semiHidden="0" w:uiPriority="39" w:unhideWhenUsed="0"/>
-    <w:lsdException w:name="Placeholder Text" w:unhideWhenUsed="0"/>
-    <w:lsdException w:name="No Spacing" w:semiHidden="0" w:uiPriority="1" w:unhideWhenUsed="0" w:qFormat="1"/>
-    <w:lsdException w:name="Light Shading" w:semiHidden="0" w:uiPriority="60" w:unhideWhenUsed="0"/>
-    <w:lsdException w:name="Light List" w:semiHidden="0" w:uiPriority="61" w:unhideWhenUsed="0"/>
-    <w:lsdException w:name="Light Grid" w:semiHidden="0" w:uiPriority="62" w:unhideWhenUsed="0"/>
-    <w:lsdException w:name="Medium Shading 1" w:semiHidden="0" w:uiPriority="63" w:unhideWhenUsed="0"/>
-    <w:lsdException w:name="Medium Shading 2" w:semiHidden="0" w:uiPriority="64" w:unhideWhenUsed="0"/>
-    <w:lsdException w:name="Medium List 1" w:semiHidden="0" w:uiPriority="65" w:unhideWhenUsed="0"/>
-    <w:lsdException w:name="Medium List 2" w:semiHidden="0" w:uiPriority="66" w:unhideWhenUsed="0"/>
-    <w:lsdException w:name="Medium Grid 1" w:semiHidden="0" w:uiPriority="67" w:unhideWhenUsed="0"/>
-    <w:lsdException w:name="Medium Grid 2" w:semiHidden="0" w:uiPriority="68" w:unhideWhenUsed="0"/>
-    <w:lsdException w:name="Medium Grid 3" w:semiHidden="0" w:uiPriority="69" w:unhideWhenUsed="0"/>
-    <w:lsdException w:name="Dark List" w:semiHidden="0" w:uiPriority="70" w:unhideWhenUsed="0"/>
-    <w:lsdException w:name="Colorful Shading" w:semiHidden="0" w:uiPriority="71" w:unhideWhenUsed="0"/>
-    <w:lsdException w:name="Colorful List" w:semiHidden="0" w:uiPriority="72" w:unhideWhenUsed="0"/>
-    <w:lsdException w:name="Colorful Grid" w:semiHidden="0" w:uiPriority="73" w:unhideWhenUsed="0"/>
-    <w:lsdException w:name="Light Shading Accent 1" w:semiHidden="0" w:uiPriority="60" w:unhideWhenUsed="0"/>
-    <w:lsdException w:name="Light List Accent 1" w:semiHidden="0" w:uiPriority="61" w:unhideWhenUsed="0"/>
-    <w:lsdException w:name="Light Grid Accent 1" w:semiHidden="0" w:uiPriority="62" w:unhideWhenUsed="0"/>
-    <w:lsdException w:name="Medium Shading 1 Accent 1" w:semiHidden="0" w:uiPriority="63" w:unhideWhenUsed="0"/>
-    <w:lsdException w:name="Medium Shading 2 Accent 1" w:semiHidden="0" w:uiPriority="64" w:unhideWhenUsed="0"/>
-    <w:lsdException w:name="Medium List 1 Accent 1" w:semiHidden="0" w:uiPriority="65" w:unhideWhenUsed="0"/>
-    <w:lsdException w:name="Revision" w:unhideWhenUsed="0"/>
-    <w:lsdException w:name="List Paragraph" w:semiHidden="0" w:uiPriority="34" w:unhideWhenUsed="0" w:qFormat="1"/>
-    <w:lsdException w:name="Quote" w:semiHidden="0" w:uiPriority="29" w:unhideWhenUsed="0" w:qFormat="1"/>
-    <w:lsdException w:name="Intense Quote" w:semiHidden="0" w:uiPriority="30" w:unhideWhenUsed="0" w:qFormat="1"/>
-    <w:lsdException w:name="Medium List 2 Accent 1" w:semiHidden="0" w:uiPriority="66" w:unhideWhenUsed="0"/>
-    <w:lsdException w:name="Medium Grid 1 Accent 1" w:semiHidden="0" w:uiPriority="67" w:unhideWhenUsed="0"/>
-    <w:lsdException w:name="Medium Grid 2 Accent 1" w:semiHidden="0" w:uiPriority="68" w:unhideWhenUsed="0"/>
-    <w:lsdException w:name="Medium Grid 3 Accent 1" w:semiHidden="0" w:uiPriority="69" w:unhideWhenUsed="0"/>
-    <w:lsdException w:name="Dark List Accent 1" w:semiHidden="0" w:uiPriority="70" w:unhideWhenUsed="0"/>
-    <w:lsdException w:name="Colorful Shading Accent 1" w:semiHidden="0" w:uiPriority="71" w:unhideWhenUsed="0"/>
-    <w:lsdException w:name="Colorful List Accent 1" w:semiHidden="0" w:uiPriority="72" w:unhideWhenUsed="0"/>
-    <w:lsdException w:name="Colorful Grid Accent 1" w:semiHidden="0" w:uiPriority="73" w:unhideWhenUsed="0"/>
-    <w:lsdException w:name="Light Shading Accent 2" w:semiHidden="0" w:uiPriority="60" w:unhideWhenUsed="0"/>
-    <w:lsdException w:name="Light List Accent 2" w:semiHidden="0" w:uiPriority="61" w:unhideWhenUsed="0"/>
-    <w:lsdException w:name="Light Grid Accent 2" w:semiHidden="0" w:uiPriority="62" w:unhideWhenUsed="0"/>
-    <w:lsdException w:name="Medium Shading 1 Accent 2" w:semiHidden="0" w:uiPriority="63" w:unhideWhenUsed="0"/>
-    <w:lsdException w:name="Medium Shading 2 Accent 2" w:semiHidden="0" w:uiPriority="64" w:unhideWhenUsed="0"/>
-    <w:lsdException w:name="Medium List 1 Accent 2" w:semiHidden="0" w:uiPriority="65" w:unhideWhenUsed="0"/>
-    <w:lsdException w:name="Medium List 2 Accent 2" w:semiHidden="0" w:uiPriority="66" w:unhideWhenUsed="0"/>
-    <w:lsdException w:name="Medium Grid 1 Accent 2" w:semiHidden="0" w:uiPriority="67" w:unhideWhenUsed="0"/>
-    <w:lsdException w:name="Medium Grid 2 Accent 2" w:semiHidden="0" w:uiPriority="68" w:unhideWhenUsed="0"/>
-    <w:lsdException w:name="Medium Grid 3 Accent 2" w:semiHidden="0" w:uiPriority="69" w:unhideWhenUsed="0"/>
-    <w:lsdException w:name="Dark List Accent 2" w:semiHidden="0" w:uiPriority="70" w:unhideWhenUsed="0"/>
-    <w:lsdException w:name="Colorful Shading Accent 2" w:semiHidden="0" w:uiPriority="71" w:unhideWhenUsed="0"/>
-    <w:lsdException w:name="Colorful List Accent 2" w:semiHidden="0" w:uiPriority="72" w:unhideWhenUsed="0"/>
-    <w:lsdException w:name="Colorful Grid Accent 2" w:semiHidden="0" w:uiPriority="73" w:unhideWhenUsed="0"/>
-    <w:lsdException w:name="Light Shading Accent 3" w:semiHidden="0" w:uiPriority="60" w:unhideWhenUsed="0"/>
-    <w:lsdException w:name="Light List Accent 3" w:semiHidden="0" w:uiPriority="61" w:unhideWhenUsed="0"/>
-    <w:lsdException w:name="Light Grid Accent 3" w:semiHidden="0" w:uiPriority="62" w:unhideWhenUsed="0"/>
-    <w:lsdException w:name="Medium Shading 1 Accent 3" w:semiHidden="0" w:uiPriority="63" w:unhideWhenUsed="0"/>
-    <w:lsdException w:name="Medium Shading 2 Accent 3" w:semiHidden="0" w:uiPriority="64" w:unhideWhenUsed="0"/>
-    <w:lsdException w:name="Medium List 1 Accent 3" w:semiHidden="0" w:uiPriority="65" w:unhideWhenUsed="0"/>
-    <w:lsdException w:name="Medium List 2 Accent 3" w:semiHidden="0" w:uiPriority="66" w:unhideWhenUsed="0"/>
-    <w:lsdException w:name="Medium Grid 1 Accent 3" w:semiHidden="0" w:uiPriority="67" w:unhideWhenUsed="0"/>
-    <w:lsdException w:name="Medium Grid 2 Accent 3" w:semiHidden="0" w:uiPriority="68" w:unhideWhenUsed="0"/>
-    <w:lsdException w:name="Medium Grid 3 Accent 3" w:semiHidden="0" w:uiPriority="69" w:unhideWhenUsed="0"/>
-    <w:lsdException w:name="Dark List Accent 3" w:semiHidden="0" w:uiPriority="70" w:unhideWhenUsed="0"/>
-    <w:lsdException w:name="Colorful Shading Accent 3" w:semiHidden="0" w:uiPriority="71" w:unhideWhenUsed="0"/>
-    <w:lsdException w:name="Colorful List Accent 3" w:semiHidden="0" w:uiPriority="72" w:unhideWhenUsed="0"/>
-    <w:lsdException w:name="Colorful Grid Accent 3" w:semiHidden="0" w:uiPriority="73" w:unhideWhenUsed="0"/>
-    <w:lsdException w:name="Light Shading Accent 4" w:semiHidden="0" w:uiPriority="60" w:unhideWhenUsed="0"/>
-    <w:lsdException w:name="Light List Accent 4" w:semiHidden="0" w:uiPriority="61" w:unhideWhenUsed="0"/>
-    <w:lsdException w:name="Light Grid Accent 4" w:semiHidden="0" w:uiPriority="62" w:unhideWhenUsed="0"/>
-    <w:lsdException w:name="Medium Shading 1 Accent 4" w:semiHidden="0" w:uiPriority="63" w:unhideWhenUsed="0"/>
-    <w:lsdException w:name="Medium Shading 2 Accent 4" w:semiHidden="0" w:uiPriority="64" w:unhideWhenUsed="0"/>
-    <w:lsdException w:name="Medium List 1 Accent 4" w:semiHidden="0" w:uiPriority="65" w:unhideWhenUsed="0"/>
-    <w:lsdException w:name="Medium List 2 Accent 4" w:semiHidden="0" w:uiPriority="66" w:unhideWhenUsed="0"/>
-    <w:lsdException w:name="Medium Grid 1 Accent 4" w:semiHidden="0" w:uiPriority="67" w:unhideWhenUsed="0"/>
-    <w:lsdException w:name="Medium Grid 2 Accent 4" w:semiHidden="0" w:uiPriority="68" w:unhideWhenUsed="0"/>
-    <w:lsdException w:name="Medium Grid 3 Accent 4" w:semiHidden="0" w:uiPriority="69" w:unhideWhenUsed="0"/>
-    <w:lsdException w:name="Dark List Accent 4" w:semiHidden="0" w:uiPriority="70" w:unhideWhenUsed="0"/>
-    <w:lsdException w:name="Colorful Shading Accent 4" w:semiHidden="0" w:uiPriority="71" w:unhideWhenUsed="0"/>
-    <w:lsdException w:name="Colorful List Accent 4" w:semiHidden="0" w:uiPriority="72" w:unhideWhenUsed="0"/>
-    <w:lsdException w:name="Colorful Grid Accent 4" w:semiHidden="0" w:uiPriority="73" w:unhideWhenUsed="0"/>
-    <w:lsdException w:name="Light Shading Accent 5" w:semiHidden="0" w:uiPriority="60" w:unhideWhenUsed="0"/>
-    <w:lsdException w:name="Light List Accent 5" w:semiHidden="0" w:uiPriority="61" w:unhideWhenUsed="0"/>
-    <w:lsdException w:name="Light Grid Accent 5" w:semiHidden="0" w:uiPriority="62" w:unhideWhenUsed="0"/>
-    <w:lsdException w:name="Medium Shading 1 Accent 5" w:semiHidden="0" w:uiPriority="63" w:unhideWhenUsed="0"/>
-    <w:lsdException w:name="Medium Shading 2 Accent 5" w:semiHidden="0" w:uiPriority="64" w:unhideWhenUsed="0"/>
-    <w:lsdException w:name="Medium List 1 Accent 5" w:semiHidden="0" w:uiPriority="65" w:unhideWhenUsed="0"/>
-    <w:lsdException w:name="Medium List 2 Accent 5" w:semiHidden="0" w:uiPriority="66" w:unhideWhenUsed="0"/>
-    <w:lsdException w:name="Medium Grid 1 Accent 5" w:semiHidden="0" w:uiPriority="67" w:unhideWhenUsed="0"/>
-    <w:lsdException w:name="Medium Grid 2 Accent 5" w:semiHidden="0" w:uiPriority="68" w:unhideWhenUsed="0"/>
-    <w:lsdException w:name="Medium Grid 3 Accent 5" w:semiHidden="0" w:uiPriority="69" w:unhideWhenUsed="0"/>
-    <w:lsdException w:name="Dark List Accent 5" w:semiHidden="0" w:uiPriority="70" w:unhideWhenUsed="0"/>
-    <w:lsdException w:name="Colorful Shading Accent 5" w:semiHidden="0" w:uiPriority="71" w:unhideWhenUsed="0"/>
-    <w:lsdException w:name="Colorful List Accent 5" w:semiHidden="0" w:uiPriority="72" w:unhideWhenUsed="0"/>
-    <w:lsdException w:name="Colorful Grid Accent 5" w:semiHidden="0" w:uiPriority="73" w:unhideWhenUsed="0"/>
-    <w:lsdException w:name="Light Shading Accent 6" w:semiHidden="0" w:uiPriority="60" w:unhideWhenUsed="0"/>
-    <w:lsdException w:name="Light List Accent 6" w:semiHidden="0" w:uiPriority="61" w:unhideWhenUsed="0"/>
-    <w:lsdException w:name="Light Grid Accent 6" w:semiHidden="0" w:uiPriority="62" w:unhideWhenUsed="0"/>
-    <w:lsdException w:name="Medium Shading 1 Accent 6" w:semiHidden="0" w:uiPriority="63" w:unhideWhenUsed="0"/>
-    <w:lsdException w:name="Medium Shading 2 Accent 6" w:semiHidden="0" w:uiPriority="64" w:unhideWhenUsed="0"/>
-    <w:lsdException w:name="Medium List 1 Accent 6" w:semiHidden="0" w:uiPriority="65" w:unhideWhenUsed="0"/>
-    <w:lsdException w:name="Medium List 2 Accent 6" w:semiHidden="0" w:uiPriority="66" w:unhideWhenUsed="0"/>
-    <w:lsdException w:name="Medium Grid 1 Accent 6" w:semiHidden="0" w:uiPriority="67" w:unhideWhenUsed="0"/>
-    <w:lsdException w:name="Medium Grid 2 Accent 6" w:semiHidden="0" w:uiPriority="68" w:unhideWhenUsed="0"/>
-    <w:lsdException w:name="Medium Grid 3 Accent 6" w:semiHidden="0" w:uiPriority="69" w:unhideWhenUsed="0"/>
-    <w:lsdException w:name="Dark List Accent 6" w:semiHidden="0" w:uiPriority="70" w:unhideWhenUsed="0"/>
-    <w:lsdException w:name="Colorful Shading Accent 6" w:semiHidden="0" w:uiPriority="71" w:unhideWhenUsed="0"/>
-    <w:lsdException w:name="Colorful List Accent 6" w:semiHidden="0" w:uiPriority="72" w:unhideWhenUsed="0"/>
-    <w:lsdException w:name="Colorful Grid Accent 6" w:semiHidden="0" w:uiPriority="73" w:unhideWhenUsed="0"/>
-    <w:lsdException w:name="Subtle Emphasis" w:semiHidden="0" w:uiPriority="19" w:unhideWhenUsed="0" w:qFormat="1"/>
-    <w:lsdException w:name="Intense Emphasis" w:semiHidden="0" w:uiPriority="21" w:unhideWhenUsed="0" w:qFormat="1"/>
-    <w:lsdException w:name="Subtle Reference" w:semiHidden="0" w:uiPriority="31" w:unhideWhenUsed="0" w:qFormat="1"/>
-    <w:lsdException w:name="Intense Reference" w:semiHidden="0" w:uiPriority="32" w:unhideWhenUsed="0" w:qFormat="1"/>
-    <w:lsdException w:name="Book Title" w:semiHidden="0" w:uiPriority="33" w:unhideWhenUsed="0" w:qFormat="1"/>
-    <w:lsdException w:name="Bibliography" w:uiPriority="37"/>
-    <w:lsdException w:name="TOC Heading" w:uiPriority="39" w:qFormat="1"/>
-  </w:latentStyles>
-  <w:style w:type="paragraph" w:default="1" w:styleId="Normal">
-    <w:name w:val="Normal"/>
-    <w:qFormat/>
-  </w:style>
-  <w:style w:type="character" w:default="1" w:styleId="Fuentedeprrafopredeter">
-    <w:name w:val="Default Paragraph Font"/>
-    <w:uiPriority w:val="1"/>
-    <w:semiHidden/>
-    <w:unhideWhenUsed/>
-  </w:style>
-  <w:style w:type="table" w:default="1" w:styleId="Tablanormal">
-    <w:name w:val="Normal Table"/>
-    <w:uiPriority w:val="99"/>
-    <w:semiHidden/>
-    <w:unhideWhenUsed/>
-    <w:tblPr>
-      <w:tblInd w:w="0" w:type="dxa"/>
-      <w:tblCellMar>
-        <w:top w:w="0" w:type="dxa"/>
-        <w:left w:w="108" w:type="dxa"/>
-        <w:bottom w:w="0" w:type="dxa"/>
-        <w:right w:w="108" w:type="dxa"/>
-      </w:tblCellMar>
-    </w:tblPr>
-  </w:style>
-  <w:style w:type="numbering" w:default="1" w:styleId="Sinlista">
-    <w:name w:val="No List"/>
-    <w:uiPriority w:val="99"/>
-    <w:semiHidden/>
-    <w:unhideWhenUsed/>
-  </w:style>
-  <w:style w:type="paragraph" w:styleId="Encabezado">
-    <w:name w:val="header"/>
-    <w:basedOn w:val="Normal"/>
-    <w:link w:val="EncabezadoCar"/>
-    <w:uiPriority w:val="99"/>
-    <w:unhideWhenUsed/>
-    <w:rsid w:val="007F6110"/>
-    <w:pPr>
-      <w:tabs>
-        <w:tab w:val="center" w:pos="4419"/>
-        <w:tab w:val="right" w:pos="8838"/>
-      </w:tabs>
-      <w:spacing w:after="0" w:line="240" w:lineRule="auto"/>
-    </w:pPr>
-  </w:style>
-  <w:style w:type="character" w:customStyle="1" w:styleId="EncabezadoCar">
-    <w:name w:val="Encabezado Car"/>
-    <w:basedOn w:val="Fuentedeprrafopredeter"/>
-    <w:link w:val="Encabezado"/>
-    <w:uiPriority w:val="99"/>
-    <w:rsid w:val="007F6110"/>
-  </w:style>
-  <w:style w:type="paragraph" w:styleId="Piedepgina">
-    <w:name w:val="footer"/>
-    <w:basedOn w:val="Normal"/>
-    <w:link w:val="PiedepginaCar"/>
-    <w:uiPriority w:val="99"/>
-    <w:unhideWhenUsed/>
-    <w:rsid w:val="007F6110"/>
-    <w:pPr>
-      <w:tabs>
-        <w:tab w:val="center" w:pos="4419"/>
-        <w:tab w:val="right" w:pos="8838"/>
-      </w:tabs>
-      <w:spacing w:after="0" w:line="240" w:lineRule="auto"/>
-    </w:pPr>
-  </w:style>
-  <w:style w:type="character" w:customStyle="1" w:styleId="PiedepginaCar">
-    <w:name w:val="Pie de página Car"/>
-    <w:basedOn w:val="Fuentedeprrafopredeter"/>
-    <w:link w:val="Piedepgina"/>
-    <w:uiPriority w:val="99"/>
-    <w:rsid w:val="007F6110"/>
-  </w:style>
-  <w:style w:type="paragraph" w:customStyle="1" w:styleId="Default">
-    <w:name w:val="Default"/>
-    <w:rsid w:val="00676B82"/>
-    <w:pPr>
-      <w:autoSpaceDE w:val="0"/>
-      <w:autoSpaceDN w:val="0"/>
-      <w:adjustRightInd w:val="0"/>
-      <w:spacing w:after="0" w:line="240" w:lineRule="auto"/>
-    </w:pPr>
-    <w:rPr>
-      <w:rFonts w:ascii="Arial Unicode MS" w:eastAsia="Arial Unicode MS" w:cs="Arial Unicode MS"/>
-      <w:color w:val="000000"/>
-      <w:sz w:val="24"/>
-      <w:szCs w:val="24"/>
-      <w:lang w:val="es-ES"/>
-    </w:rPr>
-  </w:style>
-  <w:style w:type="paragraph" w:customStyle="1" w:styleId="Estndar">
-    <w:name w:val="Estándar"/>
-    <w:rsid w:val="00676B82"/>
-    <w:pPr>
-      <w:spacing w:after="0" w:line="240" w:lineRule="auto"/>
-    </w:pPr>
-    <w:rPr>
-      <w:rFonts w:ascii="Arial" w:eastAsia="Times New Roman" w:hAnsi="Arial" w:cs="Times New Roman"/>
-      <w:color w:val="000000"/>
-      <w:sz w:val="20"/>
-      <w:szCs w:val="20"/>
-      <w:lang w:val="es-ES_tradnl" w:eastAsia="es-ES"/>
-    </w:rPr>
-  </w:style>
-  <w:style w:type="paragraph" w:styleId="Textodeglobo">
-    <w:name w:val="Balloon Text"/>
-    <w:basedOn w:val="Normal"/>
-    <w:link w:val="TextodegloboCar"/>
-    <w:uiPriority w:val="99"/>
-    <w:semiHidden/>
-    <w:unhideWhenUsed/>
-    <w:rsid w:val="001A04BC"/>
-    <w:pPr>
-      <w:spacing w:after="0" w:line="240" w:lineRule="auto"/>
-    </w:pPr>
-    <w:rPr>
-      <w:rFonts w:ascii="Segoe UI" w:hAnsi="Segoe UI" w:cs="Segoe UI"/>
-      <w:sz w:val="18"/>
-      <w:szCs w:val="18"/>
-    </w:rPr>
-  </w:style>
-  <w:style w:type="character" w:customStyle="1" w:styleId="TextodegloboCar">
-    <w:name w:val="Texto de globo Car"/>
-    <w:basedOn w:val="Fuentedeprrafopredeter"/>
-    <w:link w:val="Textodeglobo"/>
-    <w:uiPriority w:val="99"/>
-    <w:semiHidden/>
-    <w:rsid w:val="001A04BC"/>
-    <w:rPr>
-      <w:rFonts w:ascii="Segoe UI" w:hAnsi="Segoe UI" w:cs="Segoe UI"/>
-      <w:sz w:val="18"/>
-      <w:szCs w:val="18"/>
-    </w:rPr>
-  </w:style>
-</w:styles>
-</file>
-
-<file path=word/stylesWithEffects.xml><?xml version="1.0" encoding="utf-8"?>
-<w:styles xmlns:wpc="http://schemas.microsoft.com/office/word/2010/wordprocessingCanvas" xmlns:mc="http://schemas.openxmlformats.org/markup-compatibility/2006" xmlns:o="urn:schemas-microsoft-com:office:office" xmlns:r="http://schemas.openxmlformats.org/officeDocument/2006/relationships" xmlns:m="http://schemas.openxmlformats.org/officeDocument/2006/math" xmlns:v="urn:schemas-microsoft-com:vml" xmlns:wp14="http://schemas.microsoft.com/office/word/2010/wordprocessingDrawing" xmlns:wp="http://schemas.openxmlformats.org/drawingml/2006/wordprocessingDrawing" xmlns:w10="urn:schemas-microsoft-com:office:word" xmlns:w="http://schemas.openxmlformats.org/wordprocessingml/2006/main" xmlns:w14="http://schemas.microsoft.com/office/word/2010/wordml" xmlns:wpg="http://schemas.microsoft.com/office/word/2010/wordprocessingGroup" xmlns:wpi="http://schemas.microsoft.com/office/word/2010/wordprocessingInk" xmlns:wne="http://schemas.microsoft.com/office/word/2006/wordml" xmlns:wps="http://schemas.microsoft.com/office/word/2010/wordprocessingShape" mc:Ignorable="w14 wp14">
-  <w:docDefaults>
-    <w:rPrDefault>
-      <w:rPr>
-        <w:rFonts w:asciiTheme="minorHAnsi" w:eastAsiaTheme="minorHAnsi" w:hAnsiTheme="minorHAnsi" w:cstheme="minorBidi"/>
-        <w:sz w:val="22"/>
-        <w:szCs w:val="22"/>
-        <w:lang w:val="es-PY" w:eastAsia="en-US" w:bidi="ar-SA"/>
-      </w:rPr>
-    </w:rPrDefault>
-    <w:pPrDefault>
-      <w:pPr>
-        <w:spacing w:after="160" w:line="259" w:lineRule="auto"/>
-      </w:pPr>
-    </w:pPrDefault>
-  </w:docDefaults>
-  <w:latentStyles w:defLockedState="0" w:defUIPriority="99" w:defSemiHidden="1" w:defUnhideWhenUsed="1" w:defQFormat="0" w:count="267">
-    <w:lsdException w:name="Normal" w:semiHidden="0" w:uiPriority="0" w:unhideWhenUsed="0" w:qFormat="1"/>
-    <w:lsdException w:name="heading 1" w:semiHidden="0" w:uiPriority="9" w:unhideWhenUsed="0" w:qFormat="1"/>
-    <w:lsdException w:name="heading 2" w:uiPriority="9" w:qFormat="1"/>
-    <w:lsdException w:name="heading 3" w:uiPriority="9" w:qFormat="1"/>
-    <w:lsdException w:name="heading 4" w:uiPriority="9" w:qFormat="1"/>
-    <w:lsdException w:name="heading 5" w:uiPriority="9" w:qFormat="1"/>
-    <w:lsdException w:name="heading 6" w:uiPriority="9" w:qFormat="1"/>
-    <w:lsdException w:name="heading 7" w:uiPriority="9" w:qFormat="1"/>
-    <w:lsdException w:name="heading 8" w:uiPriority="9" w:qFormat="1"/>
-    <w:lsdException w:name="heading 9" w:uiPriority="9" w:qFormat="1"/>
-    <w:lsdException w:name="toc 1" w:uiPriority="39"/>
-    <w:lsdException w:name="toc 2" w:uiPriority="39"/>
-    <w:lsdException w:name="toc 3" w:uiPriority="39"/>
-    <w:lsdException w:name="toc 4" w:uiPriority="39"/>
-    <w:lsdException w:name="toc 5" w:uiPriority="39"/>
-    <w:lsdException w:name="toc 6" w:uiPriority="39"/>
-    <w:lsdException w:name="toc 7" w:uiPriority="39"/>
-    <w:lsdException w:name="toc 8" w:uiPriority="39"/>
-    <w:lsdException w:name="toc 9" w:uiPriority="39"/>
-    <w:lsdException w:name="caption" w:uiPriority="35" w:qFormat="1"/>
-    <w:lsdException w:name="Title" w:semiHidden="0" w:uiPriority="10" w:unhideWhenUsed="0" w:qFormat="1"/>
-    <w:lsdException w:name="Default Paragraph Font" w:uiPriority="1"/>
-    <w:lsdException w:name="Subtitle" w:semiHidden="0" w:uiPriority="11" w:unhideWhenUsed="0" w:qFormat="1"/>
-    <w:lsdException w:name="Strong" w:semiHidden="0" w:uiPriority="22" w:unhideWhenUsed="0" w:qFormat="1"/>
-    <w:lsdException w:name="Emphasis" w:semiHidden="0" w:uiPriority="20" w:unhideWhenUsed="0" w:qFormat="1"/>
-    <w:lsdException w:name="Table Grid" w:semiHidden="0" w:uiPriority="39" w:unhideWhenUsed="0"/>
-    <w:lsdException w:name="Placeholder Text" w:unhideWhenUsed="0"/>
-    <w:lsdException w:name="No Spacing" w:semiHidden="0" w:uiPriority="1" w:unhideWhenUsed="0" w:qFormat="1"/>
-    <w:lsdException w:name="Light Shading" w:semiHidden="0" w:uiPriority="60" w:unhideWhenUsed="0"/>
-    <w:lsdException w:name="Light List" w:semiHidden="0" w:uiPriority="61" w:unhideWhenUsed="0"/>
-    <w:lsdException w:name="Light Grid" w:semiHidden="0" w:uiPriority="62" w:unhideWhenUsed="0"/>
-    <w:lsdException w:name="Medium Shading 1" w:semiHidden="0" w:uiPriority="63" w:unhideWhenUsed="0"/>
-    <w:lsdException w:name="Medium Shading 2" w:semiHidden="0" w:uiPriority="64" w:unhideWhenUsed="0"/>
-    <w:lsdException w:name="Medium List 1" w:semiHidden="0" w:uiPriority="65" w:unhideWhenUsed="0"/>
-    <w:lsdException w:name="Medium List 2" w:semiHidden="0" w:uiPriority="66" w:unhideWhenUsed="0"/>
-    <w:lsdException w:name="Medium Grid 1" w:semiHidden="0" w:uiPriority="67" w:unhideWhenUsed="0"/>
-    <w:lsdException w:name="Medium Grid 2" w:semiHidden="0" w:uiPriority="68" w:unhideWhenUsed="0"/>
-    <w:lsdException w:name="Medium Grid 3" w:semiHidden="0" w:uiPriority="69" w:unhideWhenUsed="0"/>
-    <w:lsdException w:name="Dark List" w:semiHidden="0" w:uiPriority="70" w:unhideWhenUsed="0"/>
-    <w:lsdException w:name="Colorful Shading" w:semiHidden="0" w:uiPriority="71" w:unhideWhenUsed="0"/>
-    <w:lsdException w:name="Colorful List" w:semiHidden="0" w:uiPriority="72" w:unhideWhenUsed="0"/>
-    <w:lsdException w:name="Colorful Grid" w:semiHidden="0" w:uiPriority="73" w:unhideWhenUsed="0"/>
-    <w:lsdException w:name="Light Shading Accent 1" w:semiHidden="0" w:uiPriority="60" w:unhideWhenUsed="0"/>
-    <w:lsdException w:name="Light List Accent 1" w:semiHidden="0" w:uiPriority="61" w:unhideWhenUsed="0"/>
-    <w:lsdException w:name="Light Grid Accent 1" w:semiHidden="0" w:uiPriority="62" w:unhideWhenUsed="0"/>
-    <w:lsdException w:name="Medium Shading 1 Accent 1" w:semiHidden="0" w:uiPriority="63" w:unhideWhenUsed="0"/>
-    <w:lsdException w:name="Medium Shading 2 Accent 1" w:semiHidden="0" w:uiPriority="64" w:unhideWhenUsed="0"/>
-    <w:lsdException w:name="Medium List 1 Accent 1" w:semiHidden="0" w:uiPriority="65" w:unhideWhenUsed="0"/>
-    <w:lsdException w:name="Revision" w:unhideWhenUsed="0"/>
-    <w:lsdException w:name="List Paragraph" w:semiHidden="0" w:uiPriority="34" w:unhideWhenUsed="0" w:qFormat="1"/>
-    <w:lsdException w:name="Quote" w:semiHidden="0" w:uiPriority="29" w:unhideWhenUsed="0" w:qFormat="1"/>
-    <w:lsdException w:name="Intense Quote" w:semiHidden="0" w:uiPriority="30" w:unhideWhenUsed="0" w:qFormat="1"/>
-    <w:lsdException w:name="Medium List 2 Accent 1" w:semiHidden="0" w:uiPriority="66" w:unhideWhenUsed="0"/>
-    <w:lsdException w:name="Medium Grid 1 Accent 1" w:semiHidden="0" w:uiPriority="67" w:unhideWhenUsed="0"/>
-    <w:lsdException w:name="Medium Grid 2 Accent 1" w:semiHidden="0" w:uiPriority="68" w:unhideWhenUsed="0"/>
-    <w:lsdException w:name="Medium Grid 3 Accent 1" w:semiHidden="0" w:uiPriority="69" w:unhideWhenUsed="0"/>
-    <w:lsdException w:name="Dark List Accent 1" w:semiHidden="0" w:uiPriority="70" w:unhideWhenUsed="0"/>
-    <w:lsdException w:name="Colorful Shading Accent 1" w:semiHidden="0" w:uiPriority="71" w:unhideWhenUsed="0"/>
-    <w:lsdException w:name="Colorful List Accent 1" w:semiHidden="0" w:uiPriority="72" w:unhideWhenUsed="0"/>
-    <w:lsdException w:name="Colorful Grid Accent 1" w:semiHidden="0" w:uiPriority="73" w:unhideWhenUsed="0"/>
-    <w:lsdException w:name="Light Shading Accent 2" w:semiHidden="0" w:uiPriority="60" w:unhideWhenUsed="0"/>
-    <w:lsdException w:name="Light List Accent 2" w:semiHidden="0" w:uiPriority="61" w:unhideWhenUsed="0"/>
-    <w:lsdException w:name="Light Grid Accent 2" w:semiHidden="0" w:uiPriority="62" w:unhideWhenUsed="0"/>
-    <w:lsdException w:name="Medium Shading 1 Accent 2" w:semiHidden="0" w:uiPriority="63" w:unhideWhenUsed="0"/>
-    <w:lsdException w:name="Medium Shading 2 Accent 2" w:semiHidden="0" w:uiPriority="64" w:unhideWhenUsed="0"/>
-    <w:lsdException w:name="Medium List 1 Accent 2" w:semiHidden="0" w:uiPriority="65" w:unhideWhenUsed="0"/>
-    <w:lsdException w:name="Medium List 2 Accent 2" w:semiHidden="0" w:uiPriority="66" w:unhideWhenUsed="0"/>
-    <w:lsdException w:name="Medium Grid 1 Accent 2" w:semiHidden="0" w:uiPriority="67" w:unhideWhenUsed="0"/>
-    <w:lsdException w:name="Medium Grid 2 Accent 2" w:semiHidden="0" w:uiPriority="68" w:unhideWhenUsed="0"/>
-    <w:lsdException w:name="Medium Grid 3 Accent 2" w:semiHidden="0" w:uiPriority="69" w:unhideWhenUsed="0"/>
-    <w:lsdException w:name="Dark List Accent 2" w:semiHidden="0" w:uiPriority="70" w:unhideWhenUsed="0"/>
-    <w:lsdException w:name="Colorful Shading Accent 2" w:semiHidden="0" w:uiPriority="71" w:unhideWhenUsed="0"/>
-    <w:lsdException w:name="Colorful List Accent 2" w:semiHidden="0" w:uiPriority="72" w:unhideWhenUsed="0"/>
-    <w:lsdException w:name="Colorful Grid Accent 2" w:semiHidden="0" w:uiPriority="73" w:unhideWhenUsed="0"/>
-    <w:lsdException w:name="Light Shading Accent 3" w:semiHidden="0" w:uiPriority="60" w:unhideWhenUsed="0"/>
-    <w:lsdException w:name="Light List Accent 3" w:semiHidden="0" w:uiPriority="61" w:unhideWhenUsed="0"/>
-    <w:lsdException w:name="Light Grid Accent 3" w:semiHidden="0" w:uiPriority="62" w:unhideWhenUsed="0"/>
-    <w:lsdException w:name="Medium Shading 1 Accent 3" w:semiHidden="0" w:uiPriority="63" w:unhideWhenUsed="0"/>
-    <w:lsdException w:name="Medium Shading 2 Accent 3" w:semiHidden="0" w:uiPriority="64" w:unhideWhenUsed="0"/>
-    <w:lsdException w:name="Medium List 1 Accent 3" w:semiHidden="0" w:uiPriority="65" w:unhideWhenUsed="0"/>
-    <w:lsdException w:name="Medium List 2 Accent 3" w:semiHidden="0" w:uiPriority="66" w:unhideWhenUsed="0"/>
-    <w:lsdException w:name="Medium Grid 1 Accent 3" w:semiHidden="0" w:uiPriority="67" w:unhideWhenUsed="0"/>
-    <w:lsdException w:name="Medium Grid 2 Accent 3" w:semiHidden="0" w:uiPriority="68" w:unhideWhenUsed="0"/>
-    <w:lsdException w:name="Medium Grid 3 Accent 3" w:semiHidden="0" w:uiPriority="69" w:unhideWhenUsed="0"/>
-    <w:lsdException w:name="Dark List Accent 3" w:semiHidden="0" w:uiPriority="70" w:unhideWhenUsed="0"/>
-    <w:lsdException w:name="Colorful Shading Accent 3" w:semiHidden="0" w:uiPriority="71" w:unhideWhenUsed="0"/>
-    <w:lsdException w:name="Colorful List Accent 3" w:semiHidden="0" w:uiPriority="72" w:unhideWhenUsed="0"/>
-    <w:lsdException w:name="Colorful Grid Accent 3" w:semiHidden="0" w:uiPriority="73" w:unhideWhenUsed="0"/>
-    <w:lsdException w:name="Light Shading Accent 4" w:semiHidden="0" w:uiPriority="60" w:unhideWhenUsed="0"/>
-    <w:lsdException w:name="Light List Accent 4" w:semiHidden="0" w:uiPriority="61" w:unhideWhenUsed="0"/>
-    <w:lsdException w:name="Light Grid Accent 4" w:semiHidden="0" w:uiPriority="62" w:unhideWhenUsed="0"/>
-    <w:lsdException w:name="Medium Shading 1 Accent 4" w:semiHidden="0" w:uiPriority="63" w:unhideWhenUsed="0"/>
-    <w:lsdException w:name="Medium Shading 2 Accent 4" w:semiHidden="0" w:uiPriority="64" w:unhideWhenUsed="0"/>
-    <w:lsdException w:name="Medium List 1 Accent 4" w:semiHidden="0" w:uiPriority="65" w:unhideWhenUsed="0"/>
-    <w:lsdException w:name="Medium List 2 Accent 4" w:semiHidden="0" w:uiPriority="66" w:unhideWhenUsed="0"/>
-    <w:lsdException w:name="Medium Grid 1 Accent 4" w:semiHidden="0" w:uiPriority="67" w:unhideWhenUsed="0"/>
-    <w:lsdException w:name="Medium Grid 2 Accent 4" w:semiHidden="0" w:uiPriority="68" w:unhideWhenUsed="0"/>
-    <w:lsdException w:name="Medium Grid 3 Accent 4" w:semiHidden="0" w:uiPriority="69" w:unhideWhenUsed="0"/>
-    <w:lsdException w:name="Dark List Accent 4" w:semiHidden="0" w:uiPriority="70" w:unhideWhenUsed="0"/>
-    <w:lsdException w:name="Colorful Shading Accent 4" w:semiHidden="0" w:uiPriority="71" w:unhideWhenUsed="0"/>
-    <w:lsdException w:name="Colorful List Accent 4" w:semiHidden="0" w:uiPriority="72" w:unhideWhenUsed="0"/>
-    <w:lsdException w:name="Colorful Grid Accent 4" w:semiHidden="0" w:uiPriority="73" w:unhideWhenUsed="0"/>
-    <w:lsdException w:name="Light Shading Accent 5" w:semiHidden="0" w:uiPriority="60" w:unhideWhenUsed="0"/>
-    <w:lsdException w:name="Light List Accent 5" w:semiHidden="0" w:uiPriority="61" w:unhideWhenUsed="0"/>
-    <w:lsdException w:name="Light Grid Accent 5" w:semiHidden="0" w:uiPriority="62" w:unhideWhenUsed="0"/>
-    <w:lsdException w:name="Medium Shading 1 Accent 5" w:semiHidden="0" w:uiPriority="63" w:unhideWhenUsed="0"/>
-    <w:lsdException w:name="Medium Shading 2 Accent 5" w:semiHidden="0" w:uiPriority="64" w:unhideWhenUsed="0"/>
-    <w:lsdException w:name="Medium List 1 Accent 5" w:semiHidden="0" w:uiPriority="65" w:unhideWhenUsed="0"/>
-    <w:lsdException w:name="Medium List 2 Accent 5" w:semiHidden="0" w:uiPriority="66" w:unhideWhenUsed="0"/>
-    <w:lsdException w:name="Medium Grid 1 Accent 5" w:semiHidden="0" w:uiPriority="67" w:unhideWhenUsed="0"/>
-    <w:lsdException w:name="Medium Grid 2 Accent 5" w:semiHidden="0" w:uiPriority="68" w:unhideWhenUsed="0"/>
-    <w:lsdException w:name="Medium Grid 3 Accent 5" w:semiHidden="0" w:uiPriority="69" w:unhideWhenUsed="0"/>
-    <w:lsdException w:name="Dark List Accent 5" w:semiHidden="0" w:uiPriority="70" w:unhideWhenUsed="0"/>
-    <w:lsdException w:name="Colorful Shading Accent 5" w:semiHidden="0" w:uiPriority="71" w:unhideWhenUsed="0"/>
-    <w:lsdException w:name="Colorful List Accent 5" w:semiHidden="0" w:uiPriority="72" w:unhideWhenUsed="0"/>
-    <w:lsdException w:name="Colorful Grid Accent 5" w:semiHidden="0" w:uiPriority="73" w:unhideWhenUsed="0"/>
-    <w:lsdException w:name="Light Shading Accent 6" w:semiHidden="0" w:uiPriority="60" w:unhideWhenUsed="0"/>
-    <w:lsdException w:name="Light List Accent 6" w:semiHidden="0" w:uiPriority="61" w:unhideWhenUsed="0"/>
-    <w:lsdException w:name="Light Grid Accent 6" w:semiHidden="0" w:uiPriority="62" w:unhideWhenUsed="0"/>
-    <w:lsdException w:name="Medium Shading 1 Accent 6" w:semiHidden="0" w:uiPriority="63" w:unhideWhenUsed="0"/>
-    <w:lsdException w:name="Medium Shading 2 Accent 6" w:semiHidden="0" w:uiPriority="64" w:unhideWhenUsed="0"/>
-    <w:lsdException w:name="Medium List 1 Accent 6" w:semiHidden="0" w:uiPriority="65" w:unhideWhenUsed="0"/>
-    <w:lsdException w:name="Medium List 2 Accent 6" w:semiHidden="0" w:uiPriority="66" w:unhideWhenUsed="0"/>
-    <w:lsdException w:name="Medium Grid 1 Accent 6" w:semiHidden="0" w:uiPriority="67" w:unhideWhenUsed="0"/>
-    <w:lsdException w:name="Medium Grid 2 Accent 6" w:semiHidden="0" w:uiPriority="68" w:unhideWhenUsed="0"/>
-    <w:lsdException w:name="Medium Grid 3 Accent 6" w:semiHidden="0" w:uiPriority="69" w:unhideWhenUsed="0"/>
-    <w:lsdException w:name="Dark List Accent 6" w:semiHidden="0" w:uiPriority="70" w:unhideWhenUsed="0"/>
-    <w:lsdException w:name="Colorful Shading Accent 6" w:semiHidden="0" w:uiPriority="71" w:unhideWhenUsed="0"/>
-    <w:lsdException w:name="Colorful List Accent 6" w:semiHidden="0" w:uiPriority="72" w:unhideWhenUsed="0"/>
-    <w:lsdException w:name="Colorful Grid Accent 6" w:semiHidden="0" w:uiPriority="73" w:unhideWhenUsed="0"/>
-    <w:lsdException w:name="Subtle Emphasis" w:semiHidden="0" w:uiPriority="19" w:unhideWhenUsed="0" w:qFormat="1"/>
-    <w:lsdException w:name="Intense Emphasis" w:semiHidden="0" w:uiPriority="21" w:unhideWhenUsed="0" w:qFormat="1"/>
-    <w:lsdException w:name="Subtle Reference" w:semiHidden="0" w:uiPriority="31" w:unhideWhenUsed="0" w:qFormat="1"/>
-    <w:lsdException w:name="Intense Reference" w:semiHidden="0" w:uiPriority="32" w:unhideWhenUsed="0" w:qFormat="1"/>
-    <w:lsdException w:name="Book Title" w:semiHidden="0" w:uiPriority="33" w:unhideWhenUsed="0" w:qFormat="1"/>
-    <w:lsdException w:name="Bibliography" w:uiPriority="37"/>
-    <w:lsdException w:name="TOC Heading" w:uiPriority="39" w:qFormat="1"/>
+  <w:latentStyles w:defLockedState="0" w:defUIPriority="99" w:defSemiHidden="0" w:defUnhideWhenUsed="0" w:defQFormat="0" w:count="375">
+    <w:lsdException w:name="Normal" w:uiPriority="0" w:qFormat="1"/>
+    <w:lsdException w:name="heading 1" w:uiPriority="9" w:qFormat="1"/>
+    <w:lsdException w:name="heading 2" w:semiHidden="1" w:uiPriority="9" w:unhideWhenUsed="1" w:qFormat="1"/>
+    <w:lsdException w:name="heading 3" w:semiHidden="1" w:uiPriority="9" w:unhideWhenUsed="1" w:qFormat="1"/>
+    <w:lsdException w:name="heading 4" w:semiHidden="1" w:uiPriority="9" w:unhideWhenUsed="1" w:qFormat="1"/>
+    <w:lsdException w:name="heading 5" w:semiHidden="1" w:uiPriority="9" w:unhideWhenUsed="1" w:qFormat="1"/>
+    <w:lsdException w:name="heading 6" w:semiHidden="1" w:uiPriority="9" w:unhideWhenUsed="1" w:qFormat="1"/>
+    <w:lsdException w:name="heading 7" w:semiHidden="1" w:uiPriority="9" w:unhideWhenUsed="1" w:qFormat="1"/>
+    <w:lsdException w:name="heading 8" w:semiHidden="1" w:uiPriority="9" w:unhideWhenUsed="1" w:qFormat="1"/>
+    <w:lsdException w:name="heading 9" w:semiHidden="1" w:uiPriority="9" w:unhideWhenUsed="1" w:qFormat="1"/>
+    <w:lsdException w:name="index 1" w:semiHidden="1" w:unhideWhenUsed="1"/>
+    <w:lsdException w:name="index 2" w:semiHidden="1" w:unhideWhenUsed="1"/>
+    <w:lsdException w:name="index 3" w:semiHidden="1" w:unhideWhenUsed="1"/>
+    <w:lsdException w:name="index 4" w:semiHidden="1" w:unhideWhenUsed="1"/>
+    <w:lsdException w:name="index 5" w:semiHidden="1" w:unhideWhenUsed="1"/>
+    <w:lsdException w:name="index 6" w:semiHidden="1" w:unhideWhenUsed="1"/>
+    <w:lsdException w:name="index 7" w:semiHidden="1" w:unhideWhenUsed="1"/>
+    <w:lsdException w:name="index 8" w:semiHidden="1" w:unhideWhenUsed="1"/>
+    <w:lsdException w:name="index 9" w:semiHidden="1" w:unhideWhenUsed="1"/>
+    <w:lsdException w:name="toc 1" w:semiHidden="1" w:uiPriority="39" w:unhideWhenUsed="1"/>
+    <w:lsdException w:name="toc 2" w:semiHidden="1" w:uiPriority="39" w:unhideWhenUsed="1"/>
+    <w:lsdException w:name="toc 3" w:semiHidden="1" w:uiPriority="39" w:unhideWhenUsed="1"/>
+    <w:lsdException w:name="toc 4" w:semiHidden="1" w:uiPriority="39" w:unhideWhenUsed="1"/>
+    <w:lsdException w:name="toc 5" w:semiHidden="1" w:uiPriority="39" w:unhideWhenUsed="1"/>
+    <w:lsdException w:name="toc 6" w:semiHidden="1" w:uiPriority="39" w:unhideWhenUsed="1"/>
+    <w:lsdException w:name="toc 7" w:semiHidden="1" w:uiPriority="39" w:unhideWhenUsed="1"/>
+    <w:lsdException w:name="toc 8" w:semiHidden="1" w:uiPriority="39" w:unhideWhenUsed="1"/>
+    <w:lsdException w:name="toc 9" w:semiHidden="1" w:uiPriority="39" w:unhideWhenUsed="1"/>
+    <w:lsdException w:name="Normal Indent" w:semiHidden="1" w:unhideWhenUsed="1"/>
+    <w:lsdException w:name="footnote text" w:semiHidden="1" w:unhideWhenUsed="1"/>
+    <w:lsdException w:name="annotation text" w:semiHidden="1" w:unhideWhenUsed="1"/>
+    <w:lsdException w:name="header" w:semiHidden="1" w:unhideWhenUsed="1"/>
+    <w:lsdException w:name="footer" w:semiHidden="1" w:unhideWhenUsed="1"/>
+    <w:lsdException w:name="index heading" w:semiHidden="1" w:unhideWhenUsed="1"/>
+    <w:lsdException w:name="caption" w:semiHidden="1" w:uiPriority="35" w:unhideWhenUsed="1" w:qFormat="1"/>
+    <w:lsdException w:name="table of figures" w:semiHidden="1" w:unhideWhenUsed="1"/>
+    <w:lsdException w:name="envelope address" w:semiHidden="1" w:unhideWhenUsed="1"/>
+    <w:lsdException w:name="envelope return" w:semiHidden="1" w:unhideWhenUsed="1"/>
+    <w:lsdException w:name="footnote reference" w:semiHidden="1" w:unhideWhenUsed="1"/>
+    <w:lsdException w:name="annotation reference" w:semiHidden="1" w:unhideWhenUsed="1"/>
+    <w:lsdException w:name="line number" w:semiHidden="1" w:unhideWhenUsed="1"/>
+    <w:lsdException w:name="page number" w:semiHidden="1" w:unhideWhenUsed="1"/>
+    <w:lsdException w:name="endnote reference" w:semiHidden="1" w:unhideWhenUsed="1"/>
+    <w:lsdException w:name="endnote text" w:semiHidden="1" w:unhideWhenUsed="1"/>
+    <w:lsdException w:name="table of authorities" w:semiHidden="1" w:unhideWhenUsed="1"/>
+    <w:lsdException w:name="macro" w:semiHidden="1" w:unhideWhenUsed="1"/>
+    <w:lsdException w:name="toa heading" w:semiHidden="1" w:unhideWhenUsed="1"/>
+    <w:lsdException w:name="List" w:semiHidden="1" w:unhideWhenUsed="1"/>
+    <w:lsdException w:name="List Bullet" w:semiHidden="1" w:unhideWhenUsed="1"/>
+    <w:lsdException w:name="List Number" w:semiHidden="1" w:unhideWhenUsed="1"/>
+    <w:lsdException w:name="List 2" w:semiHidden="1" w:unhideWhenUsed="1"/>
+    <w:lsdException w:name="List 3" w:semiHidden="1" w:unhideWhenUsed="1"/>
+    <w:lsdException w:name="List 4" w:semiHidden="1" w:unhideWhenUsed="1"/>
+    <w:lsdException w:name="List 5" w:semiHidden="1" w:unhideWhenUsed="1"/>
+    <w:lsdException w:name="List Bullet 2" w:semiHidden="1" w:unhideWhenUsed="1"/>
+    <w:lsdException w:name="List Bullet 3" w:semiHidden="1" w:unhideWhenUsed="1"/>
+    <w:lsdException w:name="List Bullet 4" w:semiHidden="1" w:unhideWhenUsed="1"/>
+    <w:lsdException w:name="List Bullet 5" w:semiHidden="1" w:unhideWhenUsed="1"/>
+    <w:lsdException w:name="List Number 2" w:semiHidden="1" w:unhideWhenUsed="1"/>
+    <w:lsdException w:name="List Number 3" w:semiHidden="1" w:unhideWhenUsed="1"/>
+    <w:lsdException w:name="List Number 4" w:semiHidden="1" w:unhideWhenUsed="1"/>
+    <w:lsdException w:name="List Number 5" w:semiHidden="1" w:unhideWhenUsed="1"/>
+    <w:lsdException w:name="Title" w:uiPriority="10" w:qFormat="1"/>
+    <w:lsdException w:name="Closing" w:semiHidden="1" w:unhideWhenUsed="1"/>
+    <w:lsdException w:name="Signature" w:semiHidden="1" w:unhideWhenUsed="1"/>
+    <w:lsdException w:name="Default Paragraph Font" w:semiHidden="1" w:uiPriority="1" w:unhideWhenUsed="1"/>
+    <w:lsdException w:name="Body Text" w:semiHidden="1" w:unhideWhenUsed="1"/>
+    <w:lsdException w:name="Body Text Indent" w:semiHidden="1" w:unhideWhenUsed="1"/>
+    <w:lsdException w:name="List Continue" w:semiHidden="1" w:unhideWhenUsed="1"/>
+    <w:lsdException w:name="List Continue 2" w:semiHidden="1" w:unhideWhenUsed="1"/>
+    <w:lsdException w:name="List Continue 3" w:semiHidden="1" w:unhideWhenUsed="1"/>
+    <w:lsdException w:name="List Continue 4" w:semiHidden="1" w:unhideWhenUsed="1"/>
+    <w:lsdException w:name="List Continue 5" w:semiHidden="1" w:unhideWhenUsed="1"/>
+    <w:lsdException w:name="Message Header" w:semiHidden="1" w:unhideWhenUsed="1"/>
+    <w:lsdException w:name="Subtitle" w:uiPriority="11" w:qFormat="1"/>
+    <w:lsdException w:name="Salutation" w:semiHidden="1" w:unhideWhenUsed="1"/>
+    <w:lsdException w:name="Date" w:semiHidden="1" w:unhideWhenUsed="1"/>
+    <w:lsdException w:name="Body Text First Indent" w:semiHidden="1" w:unhideWhenUsed="1"/>
+    <w:lsdException w:name="Body Text First Indent 2" w:semiHidden="1" w:unhideWhenUsed="1"/>
+    <w:lsdException w:name="Note Heading" w:semiHidden="1" w:unhideWhenUsed="1"/>
+    <w:lsdException w:name="Body Text 2" w:semiHidden="1" w:unhideWhenUsed="1"/>
+    <w:lsdException w:name="Body Text 3" w:semiHidden="1" w:unhideWhenUsed="1"/>
+    <w:lsdException w:name="Body Text Indent 2" w:semiHidden="1" w:unhideWhenUsed="1"/>
+    <w:lsdException w:name="Body Text Indent 3" w:semiHidden="1" w:unhideWhenUsed="1"/>
+    <w:lsdException w:name="Block Text" w:semiHidden="1" w:unhideWhenUsed="1"/>
+    <w:lsdException w:name="Hyperlink" w:semiHidden="1" w:unhideWhenUsed="1"/>
+    <w:lsdException w:name="FollowedHyperlink" w:semiHidden="1" w:unhideWhenUsed="1"/>
+    <w:lsdException w:name="Strong" w:uiPriority="22" w:qFormat="1"/>
+    <w:lsdException w:name="Emphasis" w:uiPriority="20" w:qFormat="1"/>
+    <w:lsdException w:name="Document Map" w:semiHidden="1" w:unhideWhenUsed="1"/>
+    <w:lsdException w:name="Plain Text" w:semiHidden="1" w:unhideWhenUsed="1"/>
+    <w:lsdException w:name="E-mail Signature" w:semiHidden="1" w:unhideWhenUsed="1"/>
+    <w:lsdException w:name="HTML Top of Form" w:semiHidden="1" w:unhideWhenUsed="1"/>
+    <w:lsdException w:name="HTML Bottom of Form" w:semiHidden="1" w:unhideWhenUsed="1"/>
+    <w:lsdException w:name="Normal (Web)" w:semiHidden="1" w:unhideWhenUsed="1"/>
+    <w:lsdException w:name="HTML Acronym" w:semiHidden="1" w:unhideWhenUsed="1"/>
+    <w:lsdException w:name="HTML Address" w:semiHidden="1" w:unhideWhenUsed="1"/>
+    <w:lsdException w:name="HTML Cite" w:semiHidden="1" w:unhideWhenUsed="1"/>
+    <w:lsdException w:name="HTML Code" w:semiHidden="1" w:unhideWhenUsed="1"/>
+    <w:lsdException w:name="HTML Definition" w:semiHidden="1" w:unhideWhenUsed="1"/>
+    <w:lsdException w:name="HTML Keyboard" w:semiHidden="1" w:unhideWhenUsed="1"/>
+    <w:lsdException w:name="HTML Preformatted" w:semiHidden="1" w:unhideWhenUsed="1"/>
+    <w:lsdException w:name="HTML Sample" w:semiHidden="1" w:unhideWhenUsed="1"/>
+    <w:lsdException w:name="HTML Typewriter" w:semiHidden="1" w:unhideWhenUsed="1"/>
+    <w:lsdException w:name="HTML Variable" w:semiHidden="1" w:unhideWhenUsed="1"/>
+    <w:lsdException w:name="Normal Table" w:semiHidden="1" w:unhideWhenUsed="1"/>
+    <w:lsdException w:name="annotation subject" w:semiHidden="1" w:unhideWhenUsed="1"/>
+    <w:lsdException w:name="No List" w:semiHidden="1" w:unhideWhenUsed="1"/>
+    <w:lsdException w:name="Outline List 1" w:semiHidden="1" w:unhideWhenUsed="1"/>
+    <w:lsdException w:name="Outline List 2" w:semiHidden="1" w:unhideWhenUsed="1"/>
+    <w:lsdException w:name="Outline List 3" w:semiHidden="1" w:unhideWhenUsed="1"/>
+    <w:lsdException w:name="Table Simple 1" w:semiHidden="1" w:unhideWhenUsed="1"/>
+    <w:lsdException w:name="Table Simple 2" w:semiHidden="1" w:unhideWhenUsed="1"/>
+    <w:lsdException w:name="Table Simple 3" w:semiHidden="1" w:unhideWhenUsed="1"/>
+    <w:lsdException w:name="Table Classic 1" w:semiHidden="1" w:unhideWhenUsed="1"/>
+    <w:lsdException w:name="Table Classic 2" w:semiHidden="1" w:unhideWhenUsed="1"/>
+    <w:lsdException w:name="Table Classic 3" w:semiHidden="1" w:unhideWhenUsed="1"/>
+    <w:lsdException w:name="Table Classic 4" w:semiHidden="1" w:unhideWhenUsed="1"/>
+    <w:lsdException w:name="Table Colorful 1" w:semiHidden="1" w:unhideWhenUsed="1"/>
+    <w:lsdException w:name="Table Colorful 2" w:semiHidden="1" w:unhideWhenUsed="1"/>
+    <w:lsdException w:name="Table Colorful 3" w:semiHidden="1" w:unhideWhenUsed="1"/>
+    <w:lsdException w:name="Table Columns 1" w:semiHidden="1" w:unhideWhenUsed="1"/>
+    <w:lsdException w:name="Table Columns 2" w:semiHidden="1" w:unhideWhenUsed="1"/>
+    <w:lsdException w:name="Table Columns 3" w:semiHidden="1" w:unhideWhenUsed="1"/>
+    <w:lsdException w:name="Table Columns 4" w:semiHidden="1" w:unhideWhenUsed="1"/>
+    <w:lsdException w:name="Table Columns 5" w:semiHidden="1" w:unhideWhenUsed="1"/>
+    <w:lsdException w:name="Table Grid 1" w:semiHidden="1" w:unhideWhenUsed="1"/>
+    <w:lsdException w:name="Table Grid 2" w:semiHidden="1" w:unhideWhenUsed="1"/>
+    <w:lsdException w:name="Table Grid 3" w:semiHidden="1" w:unhideWhenUsed="1"/>
+    <w:lsdException w:name="Table Grid 4" w:semiHidden="1" w:unhideWhenUsed="1"/>
+    <w:lsdException w:name="Table Grid 5" w:semiHidden="1" w:unhideWhenUsed="1"/>
+    <w:lsdException w:name="Table Grid 6" w:semiHidden="1" w:unhideWhenUsed="1"/>
+    <w:lsdException w:name="Table Grid 7" w:semiHidden="1" w:unhideWhenUsed="1"/>
+    <w:lsdException w:name="Table Grid 8" w:semiHidden="1" w:unhideWhenUsed="1"/>
+    <w:lsdException w:name="Table List 1" w:semiHidden="1" w:unhideWhenUsed="1"/>
+    <w:lsdException w:name="Table List 2" w:semiHidden="1" w:unhideWhenUsed="1"/>
+    <w:lsdException w:name="Table List 3" w:semiHidden="1" w:unhideWhenUsed="1"/>
+    <w:lsdException w:name="Table List 4" w:semiHidden="1" w:unhideWhenUsed="1"/>
+    <w:lsdException w:name="Table List 5" w:semiHidden="1" w:unhideWhenUsed="1"/>
+    <w:lsdException w:name="Table List 6" w:semiHidden="1" w:unhideWhenUsed="1"/>
+    <w:lsdException w:name="Table List 7" w:semiHidden="1" w:unhideWhenUsed="1"/>
+    <w:lsdException w:name="Table List 8" w:semiHidden="1" w:unhideWhenUsed="1"/>
+    <w:lsdException w:name="Table 3D effects 1" w:semiHidden="1" w:unhideWhenUsed="1"/>
+    <w:lsdException w:name="Table 3D effects 2" w:semiHidden="1" w:unhideWhenUsed="1"/>
+    <w:lsdException w:name="Table 3D effects 3" w:semiHidden="1" w:unhideWhenUsed="1"/>
+    <w:lsdException w:name="Table Contemporary" w:semiHidden="1" w:unhideWhenUsed="1"/>
+    <w:lsdException w:name="Table Elegant" w:semiHidden="1" w:unhideWhenUsed="1"/>
+    <w:lsdException w:name="Table Professional" w:semiHidden="1" w:unhideWhenUsed="1"/>
+    <w:lsdException w:name="Table Subtle 1" w:semiHidden="1" w:unhideWhenUsed="1"/>
+    <w:lsdException w:name="Table Subtle 2" w:semiHidden="1" w:unhideWhenUsed="1"/>
+    <w:lsdException w:name="Table Web 1" w:semiHidden="1" w:unhideWhenUsed="1"/>
+    <w:lsdException w:name="Table Web 2" w:semiHidden="1" w:unhideWhenUsed="1"/>
+    <w:lsdException w:name="Table Web 3" w:semiHidden="1" w:unhideWhenUsed="1"/>
+    <w:lsdException w:name="Balloon Text" w:semiHidden="1" w:unhideWhenUsed="1"/>
+    <w:lsdException w:name="Table Grid" w:semiHidden="1" w:uiPriority="39" w:unhideWhenUsed="1"/>
+    <w:lsdException w:name="Table Theme" w:semiHidden="1" w:unhideWhenUsed="1"/>
+    <w:lsdException w:name="Placeholder Text" w:semiHidden="1"/>
+    <w:lsdException w:name="No Spacing" w:uiPriority="1" w:qFormat="1"/>
+    <w:lsdException w:name="Light Shading" w:uiPriority="60"/>
+    <w:lsdException w:name="Light List" w:uiPriority="61"/>
+    <w:lsdException w:name="Light Grid" w:uiPriority="62"/>
+    <w:lsdException w:name="Medium Shading 1" w:uiPriority="63"/>
+    <w:lsdException w:name="Medium Shading 2" w:uiPriority="64"/>
+    <w:lsdException w:name="Medium List 1" w:uiPriority="65"/>
+    <w:lsdException w:name="Medium List 2" w:uiPriority="66"/>
+    <w:lsdException w:name="Medium Grid 1" w:uiPriority="67"/>
+    <w:lsdException w:name="Medium Grid 2" w:uiPriority="68"/>
+    <w:lsdException w:name="Medium Grid 3" w:uiPriority="69"/>
+    <w:lsdException w:name="Dark List" w:uiPriority="70"/>
+    <w:lsdException w:name="Colorful Shading" w:uiPriority="71"/>
+    <w:lsdException w:name="Colorful List" w:uiPriority="72"/>
+    <w:lsdException w:name="Colorful Grid" w:uiPriority="73"/>
+    <w:lsdException w:name="Light Shading Accent 1" w:uiPriority="60"/>
+    <w:lsdException w:name="Light List Accent 1" w:uiPriority="61"/>
+    <w:lsdException w:name="Light Grid Accent 1" w:uiPriority="62"/>
+    <w:lsdException w:name="Medium Shading 1 Accent 1" w:uiPriority="63"/>
+    <w:lsdException w:name="Medium Shading 2 Accent 1" w:uiPriority="64"/>
+    <w:lsdException w:name="Medium List 1 Accent 1" w:uiPriority="65"/>
+    <w:lsdException w:name="Revision" w:semiHidden="1"/>
+    <w:lsdException w:name="List Paragraph" w:uiPriority="34" w:qFormat="1"/>
+    <w:lsdException w:name="Quote" w:uiPriority="29" w:qFormat="1"/>
+    <w:lsdException w:name="Intense Quote" w:uiPriority="30" w:qFormat="1"/>
+    <w:lsdException w:name="Medium List 2 Accent 1" w:uiPriority="66"/>
+    <w:lsdException w:name="Medium Grid 1 Accent 1" w:uiPriority="67"/>
+    <w:lsdException w:name="Medium Grid 2 Accent 1" w:uiPriority="68"/>
+    <w:lsdException w:name="Medium Grid 3 Accent 1" w:uiPriority="69"/>
+    <w:lsdException w:name="Dark List Accent 1" w:uiPriority="70"/>
+    <w:lsdException w:name="Colorful Shading Accent 1" w:uiPriority="71"/>
+    <w:lsdException w:name="Colorful List Accent 1" w:uiPriority="72"/>
+    <w:lsdException w:name="Colorful Grid Accent 1" w:uiPriority="73"/>
+    <w:lsdException w:name="Light Shading Accent 2" w:uiPriority="60"/>
+    <w:lsdException w:name="Light List Accent 2" w:uiPriority="61"/>
+    <w:lsdException w:name="Light Grid Accent 2" w:uiPriority="62"/>
+    <w:lsdException w:name="Medium Shading 1 Accent 2" w:uiPriority="63"/>
+    <w:lsdException w:name="Medium Shading 2 Accent 2" w:uiPriority="64"/>
+    <w:lsdException w:name="Medium List 1 Accent 2" w:uiPriority="65"/>
+    <w:lsdException w:name="Medium List 2 Accent 2" w:uiPriority="66"/>
+    <w:lsdException w:name="Medium Grid 1 Accent 2" w:uiPriority="67"/>
+    <w:lsdException w:name="Medium Grid 2 Accent 2" w:uiPriority="68"/>
+    <w:lsdException w:name="Medium Grid 3 Accent 2" w:uiPriority="69"/>
+    <w:lsdException w:name="Dark List Accent 2" w:uiPriority="70"/>
+    <w:lsdException w:name="Colorful Shading Accent 2" w:uiPriority="71"/>
+    <w:lsdException w:name="Colorful List Accent 2" w:uiPriority="72"/>
+    <w:lsdException w:name="Colorful Grid Accent 2" w:uiPriority="73"/>
+    <w:lsdException w:name="Light Shading Accent 3" w:uiPriority="60"/>
+    <w:lsdException w:name="Light List Accent 3" w:uiPriority="61"/>
+    <w:lsdException w:name="Light Grid Accent 3" w:uiPriority="62"/>
+    <w:lsdException w:name="Medium Shading 1 Accent 3" w:uiPriority="63"/>
+    <w:lsdException w:name="Medium Shading 2 Accent 3" w:uiPriority="64"/>
+    <w:lsdException w:name="Medium List 1 Accent 3" w:uiPriority="65"/>
+    <w:lsdException w:name="Medium List 2 Accent 3" w:uiPriority="66"/>
+    <w:lsdException w:name="Medium Grid 1 Accent 3" w:uiPriority="67"/>
+    <w:lsdException w:name="Medium Grid 2 Accent 3" w:uiPriority="68"/>
+    <w:lsdException w:name="Medium Grid 3 Accent 3" w:uiPriority="69"/>
+    <w:lsdException w:name="Dark List Accent 3" w:uiPriority="70"/>
+    <w:lsdException w:name="Colorful Shading Accent 3" w:uiPriority="71"/>
+    <w:lsdException w:name="Colorful List Accent 3" w:uiPriority="72"/>
+    <w:lsdException w:name="Colorful Grid Accent 3" w:uiPriority="73"/>
+    <w:lsdException w:name="Light Shading Accent 4" w:uiPriority="60"/>
+    <w:lsdException w:name="Light List Accent 4" w:uiPriority="61"/>
+    <w:lsdException w:name="Light Grid Accent 4" w:uiPriority="62"/>
+    <w:lsdException w:name="Medium Shading 1 Accent 4" w:uiPriority="63"/>
+    <w:lsdException w:name="Medium Shading 2 Accent 4" w:uiPriority="64"/>
+    <w:lsdException w:name="Medium List 1 Accent 4" w:uiPriority="65"/>
+    <w:lsdException w:name="Medium List 2 Accent 4" w:uiPriority="66"/>
+    <w:lsdException w:name="Medium Grid 1 Accent 4" w:uiPriority="67"/>
+    <w:lsdException w:name="Medium Grid 2 Accent 4" w:uiPriority="68"/>
+    <w:lsdException w:name="Medium Grid 3 Accent 4" w:uiPriority="69"/>
+    <w:lsdException w:name="Dark List Accent 4" w:uiPriority="70"/>
+    <w:lsdException w:name="Colorful Shading Accent 4" w:uiPriority="71"/>
+    <w:lsdException w:name="Colorful List Accent 4" w:uiPriority="72"/>
+    <w:lsdException w:name="Colorful Grid Accent 4" w:uiPriority="73"/>
+    <w:lsdException w:name="Light Shading Accent 5" w:uiPriority="60"/>
+    <w:lsdException w:name="Light List Accent 5" w:uiPriority="61"/>
+    <w:lsdException w:name="Light Grid Accent 5" w:uiPriority="62"/>
+    <w:lsdException w:name="Medium Shading 1 Accent 5" w:uiPriority="63"/>
+    <w:lsdException w:name="Medium Shading 2 Accent 5" w:uiPriority="64"/>
+    <w:lsdException w:name="Medium List 1 Accent 5" w:uiPriority="65"/>
+    <w:lsdException w:name="Medium List 2 Accent 5" w:uiPriority="66"/>
+    <w:lsdException w:name="Medium Grid 1 Accent 5" w:uiPriority="67"/>
+    <w:lsdException w:name="Medium Grid 2 Accent 5" w:uiPriority="68"/>
+    <w:lsdException w:name="Medium Grid 3 Accent 5" w:uiPriority="69"/>
+    <w:lsdException w:name="Dark List Accent 5" w:uiPriority="70"/>
+    <w:lsdException w:name="Colorful Shading Accent 5" w:uiPriority="71"/>
+    <w:lsdException w:name="Colorful List Accent 5" w:uiPriority="72"/>
+    <w:lsdException w:name="Colorful Grid Accent 5" w:uiPriority="73"/>
+    <w:lsdException w:name="Light Shading Accent 6" w:uiPriority="60"/>
+    <w:lsdException w:name="Light List Accent 6" w:uiPriority="61"/>
+    <w:lsdException w:name="Light Grid Accent 6" w:uiPriority="62"/>
+    <w:lsdException w:name="Medium Shading 1 Accent 6" w:uiPriority="63"/>
+    <w:lsdException w:name="Medium Shading 2 Accent 6" w:uiPriority="64"/>
+    <w:lsdException w:name="Medium List 1 Accent 6" w:uiPriority="65"/>
+    <w:lsdException w:name="Medium List 2 Accent 6" w:uiPriority="66"/>
+    <w:lsdException w:name="Medium Grid 1 Accent 6" w:uiPriority="67"/>
+    <w:lsdException w:name="Medium Grid 2 Accent 6" w:uiPriority="68"/>
+    <w:lsdException w:name="Medium Grid 3 Accent 6" w:uiPriority="69"/>
+    <w:lsdException w:name="Dark List Accent 6" w:uiPriority="70"/>
+    <w:lsdException w:name="Colorful Shading Accent 6" w:uiPriority="71"/>
+    <w:lsdException w:name="Colorful List Accent 6" w:uiPriority="72"/>
+    <w:lsdException w:name="Colorful Grid Accent 6" w:uiPriority="73"/>
+    <w:lsdException w:name="Subtle Emphasis" w:uiPriority="19" w:qFormat="1"/>
+    <w:lsdException w:name="Intense Emphasis" w:uiPriority="21" w:qFormat="1"/>
+    <w:lsdException w:name="Subtle Reference" w:uiPriority="31" w:qFormat="1"/>
+    <w:lsdException w:name="Intense Reference" w:uiPriority="32" w:qFormat="1"/>
+    <w:lsdException w:name="Book Title" w:uiPriority="33" w:qFormat="1"/>
+    <w:lsdException w:name="Bibliography" w:semiHidden="1" w:uiPriority="37" w:unhideWhenUsed="1"/>
+    <w:lsdException w:name="TOC Heading" w:semiHidden="1" w:uiPriority="39" w:unhideWhenUsed="1" w:qFormat="1"/>
+    <w:lsdException w:name="Plain Table 1" w:uiPriority="41"/>
+    <w:lsdException w:name="Plain Table 2" w:uiPriority="42"/>
+    <w:lsdException w:name="Plain Table 3" w:uiPriority="43"/>
+    <w:lsdException w:name="Plain Table 4" w:uiPriority="44"/>
+    <w:lsdException w:name="Plain Table 5" w:uiPriority="45"/>
+    <w:lsdException w:name="Grid Table Light" w:uiPriority="40"/>
+    <w:lsdException w:name="Grid Table 1 Light" w:uiPriority="46"/>
+    <w:lsdException w:name="Grid Table 2" w:uiPriority="47"/>
+    <w:lsdException w:name="Grid Table 3" w:uiPriority="48"/>
+    <w:lsdException w:name="Grid Table 4" w:uiPriority="49"/>
+    <w:lsdException w:name="Grid Table 5 Dark" w:uiPriority="50"/>
+    <w:lsdException w:name="Grid Table 6 Colorful" w:uiPriority="51"/>
+    <w:lsdException w:name="Grid Table 7 Colorful" w:uiPriority="52"/>
+    <w:lsdException w:name="Grid Table 1 Light Accent 1" w:uiPriority="46"/>
+    <w:lsdException w:name="Grid Table 2 Accent 1" w:uiPriority="47"/>
+    <w:lsdException w:name="Grid Table 3 Accent 1" w:uiPriority="48"/>
+    <w:lsdException w:name="Grid Table 4 Accent 1" w:uiPriority="49"/>
+    <w:lsdException w:name="Grid Table 5 Dark Accent 1" w:uiPriority="50"/>
+    <w:lsdException w:name="Grid Table 6 Colorful Accent 1" w:uiPriority="51"/>
+    <w:lsdException w:name="Grid Table 7 Colorful Accent 1" w:uiPriority="52"/>
+    <w:lsdException w:name="Grid Table 1 Light Accent 2" w:uiPriority="46"/>
+    <w:lsdException w:name="Grid Table 2 Accent 2" w:uiPriority="47"/>
+    <w:lsdException w:name="Grid Table 3 Accent 2" w:uiPriority="48"/>
+    <w:lsdException w:name="Grid Table 4 Accent 2" w:uiPriority="49"/>
+    <w:lsdException w:name="Grid Table 5 Dark Accent 2" w:uiPriority="50"/>
+    <w:lsdException w:name="Grid Table 6 Colorful Accent 2" w:uiPriority="51"/>
+    <w:lsdException w:name="Grid Table 7 Colorful Accent 2" w:uiPriority="52"/>
+    <w:lsdException w:name="Grid Table 1 Light Accent 3" w:uiPriority="46"/>
+    <w:lsdException w:name="Grid Table 2 Accent 3" w:uiPriority="47"/>
+    <w:lsdException w:name="Grid Table 3 Accent 3" w:uiPriority="48"/>
+    <w:lsdException w:name="Grid Table 4 Accent 3" w:uiPriority="49"/>
+    <w:lsdException w:name="Grid Table 5 Dark Accent 3" w:uiPriority="50"/>
+    <w:lsdException w:name="Grid Table 6 Colorful Accent 3" w:uiPriority="51"/>
+    <w:lsdException w:name="Grid Table 7 Colorful Accent 3" w:uiPriority="52"/>
+    <w:lsdException w:name="Grid Table 1 Light Accent 4" w:uiPriority="46"/>
+    <w:lsdException w:name="Grid Table 2 Accent 4" w:uiPriority="47"/>
+    <w:lsdException w:name="Grid Table 3 Accent 4" w:uiPriority="48"/>
+    <w:lsdException w:name="Grid Table 4 Accent 4" w:uiPriority="49"/>
+    <w:lsdException w:name="Grid Table 5 Dark Accent 4" w:uiPriority="50"/>
+    <w:lsdException w:name="Grid Table 6 Colorful Accent 4" w:uiPriority="51"/>
+    <w:lsdException w:name="Grid Table 7 Colorful Accent 4" w:uiPriority="52"/>
+    <w:lsdException w:name="Grid Table 1 Light Accent 5" w:uiPriority="46"/>
+    <w:lsdException w:name="Grid Table 2 Accent 5" w:uiPriority="47"/>
+    <w:lsdException w:name="Grid Table 3 Accent 5" w:uiPriority="48"/>
+    <w:lsdException w:name="Grid Table 4 Accent 5" w:uiPriority="49"/>
+    <w:lsdException w:name="Grid Table 5 Dark Accent 5" w:uiPriority="50"/>
+    <w:lsdException w:name="Grid Table 6 Colorful Accent 5" w:uiPriority="51"/>
+    <w:lsdException w:name="Grid Table 7 Colorful Accent 5" w:uiPriority="52"/>
+    <w:lsdException w:name="Grid Table 1 Light Accent 6" w:uiPriority="46"/>
+    <w:lsdException w:name="Grid Table 2 Accent 6" w:uiPriority="47"/>
+    <w:lsdException w:name="Grid Table 3 Accent 6" w:uiPriority="48"/>
+    <w:lsdException w:name="Grid Table 4 Accent 6" w:uiPriority="49"/>
+    <w:lsdException w:name="Grid Table 5 Dark Accent 6" w:uiPriority="50"/>
+    <w:lsdException w:name="Grid Table 6 Colorful Accent 6" w:uiPriority="51"/>
+    <w:lsdException w:name="Grid Table 7 Colorful Accent 6" w:uiPriority="52"/>
+    <w:lsdException w:name="List Table 1 Light" w:uiPriority="46"/>
+    <w:lsdException w:name="List Table 2" w:uiPriority="47"/>
+    <w:lsdException w:name="List Table 3" w:uiPriority="48"/>
+    <w:lsdException w:name="List Table 4" w:uiPriority="49"/>
+    <w:lsdException w:name="List Table 5 Dark" w:uiPriority="50"/>
+    <w:lsdException w:name="List Table 6 Colorful" w:uiPriority="51"/>
+    <w:lsdException w:name="List Table 7 Colorful" w:uiPriority="52"/>
+    <w:lsdException w:name="List Table 1 Light Accent 1" w:uiPriority="46"/>
+    <w:lsdException w:name="List Table 2 Accent 1" w:uiPriority="47"/>
+    <w:lsdException w:name="List Table 3 Accent 1" w:uiPriority="48"/>
+    <w:lsdException w:name="List Table 4 Accent 1" w:uiPriority="49"/>
+    <w:lsdException w:name="List Table 5 Dark Accent 1" w:uiPriority="50"/>
+    <w:lsdException w:name="List Table 6 Colorful Accent 1" w:uiPriority="51"/>
+    <w:lsdException w:name="List Table 7 Colorful Accent 1" w:uiPriority="52"/>
+    <w:lsdException w:name="List Table 1 Light Accent 2" w:uiPriority="46"/>
+    <w:lsdException w:name="List Table 2 Accent 2" w:uiPriority="47"/>
+    <w:lsdException w:name="List Table 3 Accent 2" w:uiPriority="48"/>
+    <w:lsdException w:name="List Table 4 Accent 2" w:uiPriority="49"/>
+    <w:lsdException w:name="List Table 5 Dark Accent 2" w:uiPriority="50"/>
+    <w:lsdException w:name="List Table 6 Colorful Accent 2" w:uiPriority="51"/>
+    <w:lsdException w:name="List Table 7 Colorful Accent 2" w:uiPriority="52"/>
+    <w:lsdException w:name="List Table 1 Light Accent 3" w:uiPriority="46"/>
+    <w:lsdException w:name="List Table 2 Accent 3" w:uiPriority="47"/>
+    <w:lsdException w:name="List Table 3 Accent 3" w:uiPriority="48"/>
+    <w:lsdException w:name="List Table 4 Accent 3" w:uiPriority="49"/>
+    <w:lsdException w:name="List Table 5 Dark Accent 3" w:uiPriority="50"/>
+    <w:lsdException w:name="List Table 6 Colorful Accent 3" w:uiPriority="51"/>
+    <w:lsdException w:name="List Table 7 Colorful Accent 3" w:uiPriority="52"/>
+    <w:lsdException w:name="List Table 1 Light Accent 4" w:uiPriority="46"/>
+    <w:lsdException w:name="List Table 2 Accent 4" w:uiPriority="47"/>
+    <w:lsdException w:name="List Table 3 Accent 4" w:uiPriority="48"/>
+    <w:lsdException w:name="List Table 4 Accent 4" w:uiPriority="49"/>
+    <w:lsdException w:name="List Table 5 Dark Accent 4" w:uiPriority="50"/>
+    <w:lsdException w:name="List Table 6 Colorful Accent 4" w:uiPriority="51"/>
+    <w:lsdException w:name="List Table 7 Colorful Accent 4" w:uiPriority="52"/>
+    <w:lsdException w:name="List Table 1 Light Accent 5" w:uiPriority="46"/>
+    <w:lsdException w:name="List Table 2 Accent 5" w:uiPriority="47"/>
+    <w:lsdException w:name="List Table 3 Accent 5" w:uiPriority="48"/>
+    <w:lsdException w:name="List Table 4 Accent 5" w:uiPriority="49"/>
+    <w:lsdException w:name="List Table 5 Dark Accent 5" w:uiPriority="50"/>
+    <w:lsdException w:name="List Table 6 Colorful Accent 5" w:uiPriority="51"/>
+    <w:lsdException w:name="List Table 7 Colorful Accent 5" w:uiPriority="52"/>
+    <w:lsdException w:name="List Table 1 Light Accent 6" w:uiPriority="46"/>
+    <w:lsdException w:name="List Table 2 Accent 6" w:uiPriority="47"/>
+    <w:lsdException w:name="List Table 3 Accent 6" w:uiPriority="48"/>
+    <w:lsdException w:name="List Table 4 Accent 6" w:uiPriority="49"/>
+    <w:lsdException w:name="List Table 5 Dark Accent 6" w:uiPriority="50"/>
+    <w:lsdException w:name="List Table 6 Colorful Accent 6" w:uiPriority="51"/>
+    <w:lsdException w:name="List Table 7 Colorful Accent 6" w:uiPriority="52"/>
+    <w:lsdException w:name="Mention" w:semiHidden="1" w:unhideWhenUsed="1"/>
+    <w:lsdException w:name="Smart Hyperlink" w:semiHidden="1" w:unhideWhenUsed="1"/>
+    <w:lsdException w:name="Hashtag" w:semiHidden="1" w:unhideWhenUsed="1"/>
+    <w:lsdException w:name="Unresolved Mention" w:semiHidden="1" w:unhideWhenUsed="1"/>
   </w:latentStyles>
   <w:style w:type="paragraph" w:default="1" w:styleId="Normal">
     <w:name w:val="Normal"/>
@@ -1804,7 +1737,7 @@
   <a:extraClrSchemeLst/>
   <a:extLst>
     <a:ext uri="{05A4C25C-085E-4340-85A3-A5531E510DB2}">
-      <thm15:themeFamily xmlns="" xmlns:thm15="http://schemas.microsoft.com/office/thememl/2012/main" name="Office Theme" id="{62F939B6-93AF-4DB8-9C6B-D6C7DFDC589F}" vid="{4A3C46E8-61CC-4603-A589-7422A47A8E4A}"/>
+      <thm15:themeFamily xmlns:thm15="http://schemas.microsoft.com/office/thememl/2012/main" name="Office Theme" id="{62F939B6-93AF-4DB8-9C6B-D6C7DFDC589F}" vid="{4A3C46E8-61CC-4603-A589-7422A47A8E4A}"/>
     </a:ext>
   </a:extLst>
 </a:theme>

</xml_diff>

<commit_message>
Ajuste de Linea pie de pagina
</commit_message>
<xml_diff>
--- a/storage/fonavis/template/chrecibo.docx
+++ b/storage/fonavis/template/chrecibo.docx
@@ -124,8 +124,6 @@
         </w:rPr>
         <w:t>}</w:t>
       </w:r>
-      <w:bookmarkStart w:id="0" w:name="_GoBack"/>
-      <w:bookmarkEnd w:id="0"/>
     </w:p>
     <w:p>
       <w:pPr>
@@ -775,10 +773,14 @@
       </w:r>
     </w:p>
     <w:sectPr>
-      <w:headerReference w:type="default" r:id="rId7"/>
-      <w:footerReference w:type="default" r:id="rId8"/>
+      <w:headerReference w:type="even" r:id="rId7"/>
+      <w:headerReference w:type="default" r:id="rId8"/>
+      <w:footerReference w:type="even" r:id="rId9"/>
+      <w:footerReference w:type="default" r:id="rId10"/>
+      <w:headerReference w:type="first" r:id="rId11"/>
+      <w:footerReference w:type="first" r:id="rId12"/>
       <w:pgSz w:w="12240" w:h="15840"/>
-      <w:pgMar w:top="1417" w:right="1701" w:bottom="1417" w:left="1701" w:header="708" w:footer="0" w:gutter="0"/>
+      <w:pgMar w:top="1417" w:right="1701" w:bottom="1417" w:left="1701" w:header="708" w:footer="113" w:gutter="0"/>
       <w:cols w:space="708"/>
       <w:docGrid w:linePitch="360"/>
     </w:sectPr>
@@ -816,18 +818,30 @@
   <w:p>
     <w:pPr>
       <w:pStyle w:val="Piedepgina"/>
+    </w:pPr>
+  </w:p>
+</w:ftr>
+</file>
+
+<file path=word/footer2.xml><?xml version="1.0" encoding="utf-8"?>
+<w:ftr xmlns:wpc="http://schemas.microsoft.com/office/word/2010/wordprocessingCanvas" xmlns:cx="http://schemas.microsoft.com/office/drawing/2014/chartex" xmlns:cx1="http://schemas.microsoft.com/office/drawing/2015/9/8/chartex" xmlns:cx2="http://schemas.microsoft.com/office/drawing/2015/10/21/chartex" xmlns:cx3="http://schemas.microsoft.com/office/drawing/2016/5/9/chartex" xmlns:cx4="http://schemas.microsoft.com/office/drawing/2016/5/10/chartex" xmlns:cx5="http://schemas.microsoft.com/office/drawing/2016/5/11/chartex" xmlns:cx6="http://schemas.microsoft.com/office/drawing/2016/5/12/chartex" xmlns:cx7="http://schemas.microsoft.com/office/drawing/2016/5/13/chartex" xmlns:cx8="http://schemas.microsoft.com/office/drawing/2016/5/14/chartex" xmlns:mc="http://schemas.openxmlformats.org/markup-compatibility/2006" xmlns:aink="http://schemas.microsoft.com/office/drawing/2016/ink" xmlns:am3d="http://schemas.microsoft.com/office/drawing/2017/model3d" xmlns:o="urn:schemas-microsoft-com:office:office" xmlns:r="http://schemas.openxmlformats.org/officeDocument/2006/relationships" xmlns:m="http://schemas.openxmlformats.org/officeDocument/2006/math" xmlns:v="urn:schemas-microsoft-com:vml" xmlns:wp14="http://schemas.microsoft.com/office/word/2010/wordprocessingDrawing" xmlns:wp="http://schemas.openxmlformats.org/drawingml/2006/wordprocessingDrawing" xmlns:w10="urn:schemas-microsoft-com:office:word" xmlns:w="http://schemas.openxmlformats.org/wordprocessingml/2006/main" xmlns:w14="http://schemas.microsoft.com/office/word/2010/wordml" xmlns:w15="http://schemas.microsoft.com/office/word/2012/wordml" xmlns:w16cid="http://schemas.microsoft.com/office/word/2016/wordml/cid" xmlns:w16se="http://schemas.microsoft.com/office/word/2015/wordml/symex" xmlns:wpg="http://schemas.microsoft.com/office/word/2010/wordprocessingGroup" xmlns:wpi="http://schemas.microsoft.com/office/word/2010/wordprocessingInk" xmlns:wne="http://schemas.microsoft.com/office/word/2006/wordml" xmlns:wps="http://schemas.microsoft.com/office/word/2010/wordprocessingShape" mc:Ignorable="w14 w15 w16se w16cid wp14">
+  <w:p>
+    <w:pPr>
+      <w:pStyle w:val="Piedepgina"/>
       <w:rPr>
         <w:rFonts w:ascii="Times New Roman" w:hAnsi="Times New Roman" w:cs="Times New Roman"/>
         <w:sz w:val="18"/>
         <w:szCs w:val="18"/>
       </w:rPr>
     </w:pPr>
+    <w:bookmarkStart w:id="0" w:name="_GoBack"/>
+    <w:bookmarkEnd w:id="0"/>
     <w:r>
       <w:rPr>
         <w:noProof/>
       </w:rPr>
       <w:drawing>
-        <wp:anchor distT="0" distB="0" distL="0" distR="0" simplePos="0" relativeHeight="251659264" behindDoc="0" locked="0" layoutInCell="1" allowOverlap="1">
+        <wp:anchor distT="0" distB="0" distL="0" distR="0" simplePos="0" relativeHeight="251658240" behindDoc="0" locked="0" layoutInCell="1" allowOverlap="1">
           <wp:simplePos x="0" y="0"/>
           <wp:positionH relativeFrom="column">
             <wp:posOffset>-3810</wp:posOffset>
@@ -916,6 +930,16 @@
 </w:ftr>
 </file>
 
+<file path=word/footer3.xml><?xml version="1.0" encoding="utf-8"?>
+<w:ftr xmlns:wpc="http://schemas.microsoft.com/office/word/2010/wordprocessingCanvas" xmlns:cx="http://schemas.microsoft.com/office/drawing/2014/chartex" xmlns:cx1="http://schemas.microsoft.com/office/drawing/2015/9/8/chartex" xmlns:cx2="http://schemas.microsoft.com/office/drawing/2015/10/21/chartex" xmlns:cx3="http://schemas.microsoft.com/office/drawing/2016/5/9/chartex" xmlns:cx4="http://schemas.microsoft.com/office/drawing/2016/5/10/chartex" xmlns:cx5="http://schemas.microsoft.com/office/drawing/2016/5/11/chartex" xmlns:cx6="http://schemas.microsoft.com/office/drawing/2016/5/12/chartex" xmlns:cx7="http://schemas.microsoft.com/office/drawing/2016/5/13/chartex" xmlns:cx8="http://schemas.microsoft.com/office/drawing/2016/5/14/chartex" xmlns:mc="http://schemas.openxmlformats.org/markup-compatibility/2006" xmlns:aink="http://schemas.microsoft.com/office/drawing/2016/ink" xmlns:am3d="http://schemas.microsoft.com/office/drawing/2017/model3d" xmlns:o="urn:schemas-microsoft-com:office:office" xmlns:r="http://schemas.openxmlformats.org/officeDocument/2006/relationships" xmlns:m="http://schemas.openxmlformats.org/officeDocument/2006/math" xmlns:v="urn:schemas-microsoft-com:vml" xmlns:wp14="http://schemas.microsoft.com/office/word/2010/wordprocessingDrawing" xmlns:wp="http://schemas.openxmlformats.org/drawingml/2006/wordprocessingDrawing" xmlns:w10="urn:schemas-microsoft-com:office:word" xmlns:w="http://schemas.openxmlformats.org/wordprocessingml/2006/main" xmlns:w14="http://schemas.microsoft.com/office/word/2010/wordml" xmlns:w15="http://schemas.microsoft.com/office/word/2012/wordml" xmlns:w16cid="http://schemas.microsoft.com/office/word/2016/wordml/cid" xmlns:w16se="http://schemas.microsoft.com/office/word/2015/wordml/symex" xmlns:wpg="http://schemas.microsoft.com/office/word/2010/wordprocessingGroup" xmlns:wpi="http://schemas.microsoft.com/office/word/2010/wordprocessingInk" xmlns:wne="http://schemas.microsoft.com/office/word/2006/wordml" xmlns:wps="http://schemas.microsoft.com/office/word/2010/wordprocessingShape" mc:Ignorable="w14 w15 w16se w16cid wp14">
+  <w:p>
+    <w:pPr>
+      <w:pStyle w:val="Piedepgina"/>
+    </w:pPr>
+  </w:p>
+</w:ftr>
+</file>
+
 <file path=word/footnotes.xml><?xml version="1.0" encoding="utf-8"?>
 <w:footnotes xmlns:wpc="http://schemas.microsoft.com/office/word/2010/wordprocessingCanvas" xmlns:cx="http://schemas.microsoft.com/office/drawing/2014/chartex" xmlns:cx1="http://schemas.microsoft.com/office/drawing/2015/9/8/chartex" xmlns:cx2="http://schemas.microsoft.com/office/drawing/2015/10/21/chartex" xmlns:cx3="http://schemas.microsoft.com/office/drawing/2016/5/9/chartex" xmlns:cx4="http://schemas.microsoft.com/office/drawing/2016/5/10/chartex" xmlns:cx5="http://schemas.microsoft.com/office/drawing/2016/5/11/chartex" xmlns:cx6="http://schemas.microsoft.com/office/drawing/2016/5/12/chartex" xmlns:cx7="http://schemas.microsoft.com/office/drawing/2016/5/13/chartex" xmlns:cx8="http://schemas.microsoft.com/office/drawing/2016/5/14/chartex" xmlns:mc="http://schemas.openxmlformats.org/markup-compatibility/2006" xmlns:aink="http://schemas.microsoft.com/office/drawing/2016/ink" xmlns:am3d="http://schemas.microsoft.com/office/drawing/2017/model3d" xmlns:o="urn:schemas-microsoft-com:office:office" xmlns:r="http://schemas.openxmlformats.org/officeDocument/2006/relationships" xmlns:m="http://schemas.openxmlformats.org/officeDocument/2006/math" xmlns:v="urn:schemas-microsoft-com:vml" xmlns:wp14="http://schemas.microsoft.com/office/word/2010/wordprocessingDrawing" xmlns:wp="http://schemas.openxmlformats.org/drawingml/2006/wordprocessingDrawing" xmlns:w10="urn:schemas-microsoft-com:office:word" xmlns:w="http://schemas.openxmlformats.org/wordprocessingml/2006/main" xmlns:w14="http://schemas.microsoft.com/office/word/2010/wordml" xmlns:w15="http://schemas.microsoft.com/office/word/2012/wordml" xmlns:w16cid="http://schemas.microsoft.com/office/word/2016/wordml/cid" xmlns:w16se="http://schemas.microsoft.com/office/word/2015/wordml/symex" xmlns:wpg="http://schemas.microsoft.com/office/word/2010/wordprocessingGroup" xmlns:wpi="http://schemas.microsoft.com/office/word/2010/wordprocessingInk" xmlns:wne="http://schemas.microsoft.com/office/word/2006/wordml" xmlns:wps="http://schemas.microsoft.com/office/word/2010/wordprocessingShape" mc:Ignorable="w14 w15 w16se w16cid wp14">
   <w:footnote w:type="separator" w:id="-1">
@@ -942,6 +966,16 @@
 </file>
 
 <file path=word/header1.xml><?xml version="1.0" encoding="utf-8"?>
+<w:hdr xmlns:wpc="http://schemas.microsoft.com/office/word/2010/wordprocessingCanvas" xmlns:cx="http://schemas.microsoft.com/office/drawing/2014/chartex" xmlns:cx1="http://schemas.microsoft.com/office/drawing/2015/9/8/chartex" xmlns:cx2="http://schemas.microsoft.com/office/drawing/2015/10/21/chartex" xmlns:cx3="http://schemas.microsoft.com/office/drawing/2016/5/9/chartex" xmlns:cx4="http://schemas.microsoft.com/office/drawing/2016/5/10/chartex" xmlns:cx5="http://schemas.microsoft.com/office/drawing/2016/5/11/chartex" xmlns:cx6="http://schemas.microsoft.com/office/drawing/2016/5/12/chartex" xmlns:cx7="http://schemas.microsoft.com/office/drawing/2016/5/13/chartex" xmlns:cx8="http://schemas.microsoft.com/office/drawing/2016/5/14/chartex" xmlns:mc="http://schemas.openxmlformats.org/markup-compatibility/2006" xmlns:aink="http://schemas.microsoft.com/office/drawing/2016/ink" xmlns:am3d="http://schemas.microsoft.com/office/drawing/2017/model3d" xmlns:o="urn:schemas-microsoft-com:office:office" xmlns:r="http://schemas.openxmlformats.org/officeDocument/2006/relationships" xmlns:m="http://schemas.openxmlformats.org/officeDocument/2006/math" xmlns:v="urn:schemas-microsoft-com:vml" xmlns:wp14="http://schemas.microsoft.com/office/word/2010/wordprocessingDrawing" xmlns:wp="http://schemas.openxmlformats.org/drawingml/2006/wordprocessingDrawing" xmlns:w10="urn:schemas-microsoft-com:office:word" xmlns:w="http://schemas.openxmlformats.org/wordprocessingml/2006/main" xmlns:w14="http://schemas.microsoft.com/office/word/2010/wordml" xmlns:w15="http://schemas.microsoft.com/office/word/2012/wordml" xmlns:w16cid="http://schemas.microsoft.com/office/word/2016/wordml/cid" xmlns:w16se="http://schemas.microsoft.com/office/word/2015/wordml/symex" xmlns:wpg="http://schemas.microsoft.com/office/word/2010/wordprocessingGroup" xmlns:wpi="http://schemas.microsoft.com/office/word/2010/wordprocessingInk" xmlns:wne="http://schemas.microsoft.com/office/word/2006/wordml" xmlns:wps="http://schemas.microsoft.com/office/word/2010/wordprocessingShape" mc:Ignorable="w14 w15 w16se w16cid wp14">
+  <w:p>
+    <w:pPr>
+      <w:pStyle w:val="Encabezado"/>
+    </w:pPr>
+  </w:p>
+</w:hdr>
+</file>
+
+<file path=word/header2.xml><?xml version="1.0" encoding="utf-8"?>
 <w:hdr xmlns:wpc="http://schemas.microsoft.com/office/word/2010/wordprocessingCanvas" xmlns:cx="http://schemas.microsoft.com/office/drawing/2014/chartex" xmlns:cx1="http://schemas.microsoft.com/office/drawing/2015/9/8/chartex" xmlns:cx2="http://schemas.microsoft.com/office/drawing/2015/10/21/chartex" xmlns:cx3="http://schemas.microsoft.com/office/drawing/2016/5/9/chartex" xmlns:cx4="http://schemas.microsoft.com/office/drawing/2016/5/10/chartex" xmlns:cx5="http://schemas.microsoft.com/office/drawing/2016/5/11/chartex" xmlns:cx6="http://schemas.microsoft.com/office/drawing/2016/5/12/chartex" xmlns:cx7="http://schemas.microsoft.com/office/drawing/2016/5/13/chartex" xmlns:cx8="http://schemas.microsoft.com/office/drawing/2016/5/14/chartex" xmlns:mc="http://schemas.openxmlformats.org/markup-compatibility/2006" xmlns:aink="http://schemas.microsoft.com/office/drawing/2016/ink" xmlns:am3d="http://schemas.microsoft.com/office/drawing/2017/model3d" xmlns:o="urn:schemas-microsoft-com:office:office" xmlns:r="http://schemas.openxmlformats.org/officeDocument/2006/relationships" xmlns:m="http://schemas.openxmlformats.org/officeDocument/2006/math" xmlns:v="urn:schemas-microsoft-com:vml" xmlns:wp14="http://schemas.microsoft.com/office/word/2010/wordprocessingDrawing" xmlns:wp="http://schemas.openxmlformats.org/drawingml/2006/wordprocessingDrawing" xmlns:w10="urn:schemas-microsoft-com:office:word" xmlns:w="http://schemas.openxmlformats.org/wordprocessingml/2006/main" xmlns:w14="http://schemas.microsoft.com/office/word/2010/wordml" xmlns:w15="http://schemas.microsoft.com/office/word/2012/wordml" xmlns:w16cid="http://schemas.microsoft.com/office/word/2016/wordml/cid" xmlns:w16se="http://schemas.microsoft.com/office/word/2015/wordml/symex" xmlns:wpg="http://schemas.microsoft.com/office/word/2010/wordprocessingGroup" xmlns:wpi="http://schemas.microsoft.com/office/word/2010/wordprocessingInk" xmlns:wne="http://schemas.microsoft.com/office/word/2006/wordml" xmlns:wps="http://schemas.microsoft.com/office/word/2010/wordprocessingShape" mc:Ignorable="w14 w15 w16se w16cid wp14">
   <w:p>
     <w:pPr>
@@ -962,7 +996,7 @@
         <w:lang w:val="es-MX" w:eastAsia="es-MX"/>
       </w:rPr>
       <w:drawing>
-        <wp:anchor distT="0" distB="0" distL="114300" distR="114300" simplePos="0" relativeHeight="251650560" behindDoc="0" locked="0" layoutInCell="1" allowOverlap="1">
+        <wp:anchor distT="0" distB="0" distL="114300" distR="114300" simplePos="0" relativeHeight="251657216" behindDoc="0" locked="0" layoutInCell="1" allowOverlap="1">
           <wp:simplePos x="0" y="0"/>
           <wp:positionH relativeFrom="column">
             <wp:posOffset>1270</wp:posOffset>
@@ -1017,6 +1051,16 @@
         </wp:anchor>
       </w:drawing>
     </w:r>
+  </w:p>
+</w:hdr>
+</file>
+
+<file path=word/header3.xml><?xml version="1.0" encoding="utf-8"?>
+<w:hdr xmlns:wpc="http://schemas.microsoft.com/office/word/2010/wordprocessingCanvas" xmlns:cx="http://schemas.microsoft.com/office/drawing/2014/chartex" xmlns:cx1="http://schemas.microsoft.com/office/drawing/2015/9/8/chartex" xmlns:cx2="http://schemas.microsoft.com/office/drawing/2015/10/21/chartex" xmlns:cx3="http://schemas.microsoft.com/office/drawing/2016/5/9/chartex" xmlns:cx4="http://schemas.microsoft.com/office/drawing/2016/5/10/chartex" xmlns:cx5="http://schemas.microsoft.com/office/drawing/2016/5/11/chartex" xmlns:cx6="http://schemas.microsoft.com/office/drawing/2016/5/12/chartex" xmlns:cx7="http://schemas.microsoft.com/office/drawing/2016/5/13/chartex" xmlns:cx8="http://schemas.microsoft.com/office/drawing/2016/5/14/chartex" xmlns:mc="http://schemas.openxmlformats.org/markup-compatibility/2006" xmlns:aink="http://schemas.microsoft.com/office/drawing/2016/ink" xmlns:am3d="http://schemas.microsoft.com/office/drawing/2017/model3d" xmlns:o="urn:schemas-microsoft-com:office:office" xmlns:r="http://schemas.openxmlformats.org/officeDocument/2006/relationships" xmlns:m="http://schemas.openxmlformats.org/officeDocument/2006/math" xmlns:v="urn:schemas-microsoft-com:vml" xmlns:wp14="http://schemas.microsoft.com/office/word/2010/wordprocessingDrawing" xmlns:wp="http://schemas.openxmlformats.org/drawingml/2006/wordprocessingDrawing" xmlns:w10="urn:schemas-microsoft-com:office:word" xmlns:w="http://schemas.openxmlformats.org/wordprocessingml/2006/main" xmlns:w14="http://schemas.microsoft.com/office/word/2010/wordml" xmlns:w15="http://schemas.microsoft.com/office/word/2012/wordml" xmlns:w16cid="http://schemas.microsoft.com/office/word/2016/wordml/cid" xmlns:w16se="http://schemas.microsoft.com/office/word/2015/wordml/symex" xmlns:wpg="http://schemas.microsoft.com/office/word/2010/wordprocessingGroup" xmlns:wpi="http://schemas.microsoft.com/office/word/2010/wordprocessingInk" xmlns:wne="http://schemas.microsoft.com/office/word/2006/wordml" xmlns:wps="http://schemas.microsoft.com/office/word/2010/wordprocessingShape" mc:Ignorable="w14 w15 w16se w16cid wp14">
+  <w:p>
+    <w:pPr>
+      <w:pStyle w:val="Encabezado"/>
+    </w:pPr>
   </w:p>
 </w:hdr>
 </file>

</xml_diff>

<commit_message>
Cambio de titular plantillas fonavis
</commit_message>
<xml_diff>
--- a/storage/fonavis/template/chrecibo.docx
+++ b/storage/fonavis/template/chrecibo.docx
@@ -591,17 +591,9 @@
         <w:rPr>
           <w:rFonts w:asciiTheme="majorHAnsi" w:eastAsia="Arial Unicode MS" w:hAnsiTheme="majorHAnsi" w:cs="Arial Unicode MS"/>
         </w:rPr>
-        <w:t xml:space="preserve">CAMPO21} </w:t>
-      </w:r>
-      <w:bookmarkStart w:id="0" w:name="_GoBack"/>
-      <w:r>
-        <w:rPr>
-          <w:rFonts w:asciiTheme="majorHAnsi" w:eastAsia="Arial Unicode MS" w:hAnsiTheme="majorHAnsi" w:cs="Arial Unicode MS"/>
-        </w:rPr>
-        <w:t>Unidades de Salario Mínimo (USM).</w:t>
+        <w:t>CAMPO21} Unidades de Salario Mínimo (USM).</w:t>
       </w:r>
     </w:p>
-    <w:bookmarkEnd w:id="0"/>
     <w:p>
       <w:pPr>
         <w:spacing w:after="0" w:line="240" w:lineRule="auto"/>
@@ -703,45 +695,31 @@
               </w:rPr>
             </w:pPr>
             <w:r>
-              <w:rPr>
-                <w:noProof/>
-                <w:lang w:eastAsia="es-PY"/>
-              </w:rPr>
-              <w:drawing>
-                <wp:inline distT="0" distB="0" distL="0" distR="0" wp14:anchorId="7AB931E7" wp14:editId="2DBC6BDF">
-                  <wp:extent cx="1571625" cy="1019175"/>
-                  <wp:effectExtent l="0" t="0" r="9525" b="9525"/>
-                  <wp:docPr id="1" name="Imagen 1"/>
-                  <wp:cNvGraphicFramePr>
-                    <a:graphicFrameLocks xmlns:a="http://schemas.openxmlformats.org/drawingml/2006/main" noChangeAspect="1"/>
-                  </wp:cNvGraphicFramePr>
-                  <a:graphic xmlns:a="http://schemas.openxmlformats.org/drawingml/2006/main">
-                    <a:graphicData uri="http://schemas.openxmlformats.org/drawingml/2006/picture">
-                      <pic:pic xmlns:pic="http://schemas.openxmlformats.org/drawingml/2006/picture">
-                        <pic:nvPicPr>
-                          <pic:cNvPr id="1" name=""/>
-                          <pic:cNvPicPr/>
-                        </pic:nvPicPr>
-                        <pic:blipFill>
-                          <a:blip r:embed="rId6"/>
-                          <a:stretch>
-                            <a:fillRect/>
-                          </a:stretch>
-                        </pic:blipFill>
-                        <pic:spPr>
-                          <a:xfrm>
-                            <a:off x="0" y="0"/>
-                            <a:ext cx="1617372" cy="1048841"/>
-                          </a:xfrm>
-                          <a:prstGeom prst="rect">
-                            <a:avLst/>
-                          </a:prstGeom>
-                        </pic:spPr>
-                      </pic:pic>
-                    </a:graphicData>
-                  </a:graphic>
-                </wp:inline>
-              </w:drawing>
+              <w:object w:dxaOrig="4095" w:dyaOrig="2895">
+                <v:shapetype id="_x0000_t75" coordsize="21600,21600" o:spt="75" o:preferrelative="t" path="m@4@5l@4@11@9@11@9@5xe" filled="f" stroked="f">
+                  <v:stroke joinstyle="miter"/>
+                  <v:formulas>
+                    <v:f eqn="if lineDrawn pixelLineWidth 0"/>
+                    <v:f eqn="sum @0 1 0"/>
+                    <v:f eqn="sum 0 0 @1"/>
+                    <v:f eqn="prod @2 1 2"/>
+                    <v:f eqn="prod @3 21600 pixelWidth"/>
+                    <v:f eqn="prod @3 21600 pixelHeight"/>
+                    <v:f eqn="sum @0 0 1"/>
+                    <v:f eqn="prod @6 1 2"/>
+                    <v:f eqn="prod @7 21600 pixelWidth"/>
+                    <v:f eqn="sum @8 21600 0"/>
+                    <v:f eqn="prod @7 21600 pixelHeight"/>
+                    <v:f eqn="sum @10 21600 0"/>
+                  </v:formulas>
+                  <v:path o:extrusionok="f" gradientshapeok="t" o:connecttype="rect"/>
+                  <o:lock v:ext="edit" aspectratio="t"/>
+                </v:shapetype>
+                <v:shape id="_x0000_i1025" type="#_x0000_t75" style="width:141.75pt;height:99.75pt" o:ole="">
+                  <v:imagedata r:id="rId6" o:title=""/>
+                </v:shape>
+                <o:OLEObject Type="Embed" ProgID="PBrush" ShapeID="_x0000_i1025" DrawAspect="Content" ObjectID="_1678085068" r:id="rId7"/>
+              </w:object>
             </w:r>
           </w:p>
           <w:p>
@@ -755,7 +733,7 @@
               <w:rPr>
                 <w:lang w:val="es-ES"/>
               </w:rPr>
-              <w:t>CARLOS ALBERTO PEREIRA OLMEDO</w:t>
+              <w:t>RICARDO DARIO ZAVAN ALVAREZ</w:t>
             </w:r>
           </w:p>
           <w:p>
@@ -769,7 +747,21 @@
               <w:rPr>
                 <w:lang w:val="es-ES"/>
               </w:rPr>
-              <w:t>Ministro de Urbanismo, Vivienda y Hábitat</w:t>
+              <w:t>DIRECTOR GENERAL</w:t>
+            </w:r>
+          </w:p>
+          <w:p>
+            <w:pPr>
+              <w:jc w:val="center"/>
+              <w:rPr>
+                <w:lang w:val="es-ES"/>
+              </w:rPr>
+            </w:pPr>
+            <w:r>
+              <w:rPr>
+                <w:lang w:val="es-ES"/>
+              </w:rPr>
+              <w:t>DIRECCION GENERAL DEL FONAVIS</w:t>
             </w:r>
           </w:p>
           <w:p>
@@ -792,14 +784,12 @@
           <w:rFonts w:asciiTheme="majorHAnsi" w:eastAsia="Arial Unicode MS" w:hAnsiTheme="majorHAnsi" w:cs="Arial Unicode MS"/>
         </w:rPr>
       </w:pPr>
+      <w:bookmarkStart w:id="0" w:name="_GoBack"/>
+      <w:bookmarkEnd w:id="0"/>
     </w:p>
     <w:sectPr>
-      <w:headerReference w:type="even" r:id="rId7"/>
       <w:headerReference w:type="default" r:id="rId8"/>
-      <w:footerReference w:type="even" r:id="rId9"/>
-      <w:footerReference w:type="default" r:id="rId10"/>
-      <w:headerReference w:type="first" r:id="rId11"/>
-      <w:footerReference w:type="first" r:id="rId12"/>
+      <w:footerReference w:type="default" r:id="rId9"/>
       <w:pgSz w:w="12240" w:h="15840"/>
       <w:pgMar w:top="1417" w:right="1701" w:bottom="1417" w:left="1701" w:header="708" w:footer="170" w:gutter="0"/>
       <w:cols w:space="708"/>
@@ -835,16 +825,6 @@
 </file>
 
 <file path=word/footer1.xml><?xml version="1.0" encoding="utf-8"?>
-<w:ftr xmlns:wpc="http://schemas.microsoft.com/office/word/2010/wordprocessingCanvas" xmlns:mc="http://schemas.openxmlformats.org/markup-compatibility/2006" xmlns:o="urn:schemas-microsoft-com:office:office" xmlns:r="http://schemas.openxmlformats.org/officeDocument/2006/relationships" xmlns:m="http://schemas.openxmlformats.org/officeDocument/2006/math" xmlns:v="urn:schemas-microsoft-com:vml" xmlns:wp14="http://schemas.microsoft.com/office/word/2010/wordprocessingDrawing" xmlns:wp="http://schemas.openxmlformats.org/drawingml/2006/wordprocessingDrawing" xmlns:w10="urn:schemas-microsoft-com:office:word" xmlns:w="http://schemas.openxmlformats.org/wordprocessingml/2006/main" xmlns:w14="http://schemas.microsoft.com/office/word/2010/wordml" xmlns:w15="http://schemas.microsoft.com/office/word/2012/wordml" xmlns:wpg="http://schemas.microsoft.com/office/word/2010/wordprocessingGroup" xmlns:wpi="http://schemas.microsoft.com/office/word/2010/wordprocessingInk" xmlns:wne="http://schemas.microsoft.com/office/word/2006/wordml" xmlns:wps="http://schemas.microsoft.com/office/word/2010/wordprocessingShape" mc:Ignorable="w14 w15 wp14">
-  <w:p>
-    <w:pPr>
-      <w:pStyle w:val="Piedepgina"/>
-    </w:pPr>
-  </w:p>
-</w:ftr>
-</file>
-
-<file path=word/footer2.xml><?xml version="1.0" encoding="utf-8"?>
 <w:ftr xmlns:wpc="http://schemas.microsoft.com/office/word/2010/wordprocessingCanvas" xmlns:mc="http://schemas.openxmlformats.org/markup-compatibility/2006" xmlns:o="urn:schemas-microsoft-com:office:office" xmlns:r="http://schemas.openxmlformats.org/officeDocument/2006/relationships" xmlns:m="http://schemas.openxmlformats.org/officeDocument/2006/math" xmlns:v="urn:schemas-microsoft-com:vml" xmlns:wp14="http://schemas.microsoft.com/office/word/2010/wordprocessingDrawing" xmlns:wp="http://schemas.openxmlformats.org/drawingml/2006/wordprocessingDrawing" xmlns:w10="urn:schemas-microsoft-com:office:word" xmlns:w="http://schemas.openxmlformats.org/wordprocessingml/2006/main" xmlns:w14="http://schemas.microsoft.com/office/word/2010/wordml" xmlns:w15="http://schemas.microsoft.com/office/word/2012/wordml" xmlns:wpg="http://schemas.microsoft.com/office/word/2010/wordprocessingGroup" xmlns:wpi="http://schemas.microsoft.com/office/word/2010/wordprocessingInk" xmlns:wne="http://schemas.microsoft.com/office/word/2006/wordml" xmlns:wps="http://schemas.microsoft.com/office/word/2010/wordprocessingShape" mc:Ignorable="w14 w15 wp14">
   <w:p>
     <w:pPr>
@@ -928,16 +908,14 @@
       </w:rPr>
       <w:t>* Instrumento de Uso Oficial autorizado por Res. N° 300 de fecha 12/02/2019</w:t>
     </w:r>
-  </w:p>
-</w:ftr>
-</file>
-
-<file path=word/footer3.xml><?xml version="1.0" encoding="utf-8"?>
-<w:ftr xmlns:wpc="http://schemas.microsoft.com/office/word/2010/wordprocessingCanvas" xmlns:mc="http://schemas.openxmlformats.org/markup-compatibility/2006" xmlns:o="urn:schemas-microsoft-com:office:office" xmlns:r="http://schemas.openxmlformats.org/officeDocument/2006/relationships" xmlns:m="http://schemas.openxmlformats.org/officeDocument/2006/math" xmlns:v="urn:schemas-microsoft-com:vml" xmlns:wp14="http://schemas.microsoft.com/office/word/2010/wordprocessingDrawing" xmlns:wp="http://schemas.openxmlformats.org/drawingml/2006/wordprocessingDrawing" xmlns:w10="urn:schemas-microsoft-com:office:word" xmlns:w="http://schemas.openxmlformats.org/wordprocessingml/2006/main" xmlns:w14="http://schemas.microsoft.com/office/word/2010/wordml" xmlns:w15="http://schemas.microsoft.com/office/word/2012/wordml" xmlns:wpg="http://schemas.microsoft.com/office/word/2010/wordprocessingGroup" xmlns:wpi="http://schemas.microsoft.com/office/word/2010/wordprocessingInk" xmlns:wne="http://schemas.microsoft.com/office/word/2006/wordml" xmlns:wps="http://schemas.microsoft.com/office/word/2010/wordprocessingShape" mc:Ignorable="w14 w15 wp14">
-  <w:p>
-    <w:pPr>
-      <w:pStyle w:val="Piedepgina"/>
-    </w:pPr>
+    <w:r>
+      <w:rPr>
+        <w:rFonts w:ascii="Times New Roman" w:hAnsi="Times New Roman" w:cs="Times New Roman"/>
+        <w:sz w:val="18"/>
+        <w:szCs w:val="18"/>
+      </w:rPr>
+      <w:t xml:space="preserve"> y Res. N° 381 de fecha 22/03/2021</w:t>
+    </w:r>
   </w:p>
 </w:ftr>
 </file>
@@ -968,16 +946,6 @@
 </file>
 
 <file path=word/header1.xml><?xml version="1.0" encoding="utf-8"?>
-<w:hdr xmlns:wpc="http://schemas.microsoft.com/office/word/2010/wordprocessingCanvas" xmlns:mc="http://schemas.openxmlformats.org/markup-compatibility/2006" xmlns:o="urn:schemas-microsoft-com:office:office" xmlns:r="http://schemas.openxmlformats.org/officeDocument/2006/relationships" xmlns:m="http://schemas.openxmlformats.org/officeDocument/2006/math" xmlns:v="urn:schemas-microsoft-com:vml" xmlns:wp14="http://schemas.microsoft.com/office/word/2010/wordprocessingDrawing" xmlns:wp="http://schemas.openxmlformats.org/drawingml/2006/wordprocessingDrawing" xmlns:w10="urn:schemas-microsoft-com:office:word" xmlns:w="http://schemas.openxmlformats.org/wordprocessingml/2006/main" xmlns:w14="http://schemas.microsoft.com/office/word/2010/wordml" xmlns:w15="http://schemas.microsoft.com/office/word/2012/wordml" xmlns:wpg="http://schemas.microsoft.com/office/word/2010/wordprocessingGroup" xmlns:wpi="http://schemas.microsoft.com/office/word/2010/wordprocessingInk" xmlns:wne="http://schemas.microsoft.com/office/word/2006/wordml" xmlns:wps="http://schemas.microsoft.com/office/word/2010/wordprocessingShape" mc:Ignorable="w14 w15 wp14">
-  <w:p>
-    <w:pPr>
-      <w:pStyle w:val="Encabezado"/>
-    </w:pPr>
-  </w:p>
-</w:hdr>
-</file>
-
-<file path=word/header2.xml><?xml version="1.0" encoding="utf-8"?>
 <w:hdr xmlns:wpc="http://schemas.microsoft.com/office/word/2010/wordprocessingCanvas" xmlns:mc="http://schemas.openxmlformats.org/markup-compatibility/2006" xmlns:o="urn:schemas-microsoft-com:office:office" xmlns:r="http://schemas.openxmlformats.org/officeDocument/2006/relationships" xmlns:m="http://schemas.openxmlformats.org/officeDocument/2006/math" xmlns:v="urn:schemas-microsoft-com:vml" xmlns:wp14="http://schemas.microsoft.com/office/word/2010/wordprocessingDrawing" xmlns:wp="http://schemas.openxmlformats.org/drawingml/2006/wordprocessingDrawing" xmlns:w10="urn:schemas-microsoft-com:office:word" xmlns:w="http://schemas.openxmlformats.org/wordprocessingml/2006/main" xmlns:w14="http://schemas.microsoft.com/office/word/2010/wordml" xmlns:w15="http://schemas.microsoft.com/office/word/2012/wordml" xmlns:wpg="http://schemas.microsoft.com/office/word/2010/wordprocessingGroup" xmlns:wpi="http://schemas.microsoft.com/office/word/2010/wordprocessingInk" xmlns:wne="http://schemas.microsoft.com/office/word/2006/wordml" xmlns:wps="http://schemas.microsoft.com/office/word/2010/wordprocessingShape" mc:Ignorable="w14 w15 wp14">
   <w:p>
     <w:pPr>
@@ -1053,16 +1021,6 @@
         </wp:anchor>
       </w:drawing>
     </w:r>
-  </w:p>
-</w:hdr>
-</file>
-
-<file path=word/header3.xml><?xml version="1.0" encoding="utf-8"?>
-<w:hdr xmlns:wpc="http://schemas.microsoft.com/office/word/2010/wordprocessingCanvas" xmlns:mc="http://schemas.openxmlformats.org/markup-compatibility/2006" xmlns:o="urn:schemas-microsoft-com:office:office" xmlns:r="http://schemas.openxmlformats.org/officeDocument/2006/relationships" xmlns:m="http://schemas.openxmlformats.org/officeDocument/2006/math" xmlns:v="urn:schemas-microsoft-com:vml" xmlns:wp14="http://schemas.microsoft.com/office/word/2010/wordprocessingDrawing" xmlns:wp="http://schemas.openxmlformats.org/drawingml/2006/wordprocessingDrawing" xmlns:w10="urn:schemas-microsoft-com:office:word" xmlns:w="http://schemas.openxmlformats.org/wordprocessingml/2006/main" xmlns:w14="http://schemas.microsoft.com/office/word/2010/wordml" xmlns:w15="http://schemas.microsoft.com/office/word/2012/wordml" xmlns:wpg="http://schemas.microsoft.com/office/word/2010/wordprocessingGroup" xmlns:wpi="http://schemas.microsoft.com/office/word/2010/wordprocessingInk" xmlns:wne="http://schemas.microsoft.com/office/word/2006/wordml" xmlns:wps="http://schemas.microsoft.com/office/word/2010/wordprocessingShape" mc:Ignorable="w14 w15 wp14">
-  <w:p>
-    <w:pPr>
-      <w:pStyle w:val="Encabezado"/>
-    </w:pPr>
   </w:p>
 </w:hdr>
 </file>

</xml_diff>

<commit_message>
cambio de director fonavis
</commit_message>
<xml_diff>
--- a/storage/fonavis/template/chrecibo.docx
+++ b/storage/fonavis/template/chrecibo.docx
@@ -698,7 +698,7 @@
               </w:rPr>
             </w:pPr>
             <w:r>
-              <w:object w:dxaOrig="4095" w:dyaOrig="2895">
+              <w:object w:dxaOrig="5160" w:dyaOrig="1320">
                 <v:shapetype id="_x0000_t75" coordsize="21600,21600" o:spt="75" o:preferrelative="t" path="m@4@5l@4@11@9@11@9@5xe" filled="f" stroked="f">
                   <v:stroke joinstyle="miter"/>
                   <v:formulas>
@@ -718,10 +718,10 @@
                   <v:path o:extrusionok="f" gradientshapeok="t" o:connecttype="rect"/>
                   <o:lock v:ext="edit" aspectratio="t"/>
                 </v:shapetype>
-                <v:shape id="_x0000_i1025" type="#_x0000_t75" style="width:107.25pt;height:71.25pt" o:ole="">
+                <v:shape id="_x0000_i1025" type="#_x0000_t75" style="width:175.5pt;height:54.75pt" o:ole="">
                   <v:imagedata r:id="rId6" o:title=""/>
                 </v:shape>
-                <o:OLEObject Type="Embed" ProgID="PBrush" ShapeID="_x0000_i1025" DrawAspect="Content" ObjectID="_1678102410" r:id="rId7"/>
+                <o:OLEObject Type="Embed" ProgID="PBrush" ShapeID="_x0000_i1025" DrawAspect="Content" ObjectID="_1683464506" r:id="rId7"/>
               </w:object>
             </w:r>
           </w:p>
@@ -736,8 +736,10 @@
               <w:rPr>
                 <w:lang w:val="es-ES"/>
               </w:rPr>
-              <w:t>RICARDO DARIO ZAVAN ALVAREZ</w:t>
+              <w:t>SAKURA KOJIMA KAWADA</w:t>
             </w:r>
+            <w:bookmarkStart w:id="0" w:name="_GoBack"/>
+            <w:bookmarkEnd w:id="0"/>
           </w:p>
           <w:p>
             <w:pPr>
@@ -778,8 +780,6 @@
           <w:rFonts w:asciiTheme="majorHAnsi" w:eastAsia="Arial Unicode MS" w:hAnsiTheme="majorHAnsi" w:cs="Arial Unicode MS"/>
         </w:rPr>
       </w:pPr>
-      <w:bookmarkStart w:id="0" w:name="_GoBack"/>
-      <w:bookmarkEnd w:id="0"/>
     </w:p>
     <w:sectPr>
       <w:headerReference w:type="default" r:id="rId8"/>

</xml_diff>